<commit_message>
Selected Autotuning process in the literature for Summer Works
An easy imlement autotuning process added. It is d-q axes voltage excitation based system. Details are in file. To be continue.
</commit_message>
<xml_diff>
--- a/Parameter Estimation Works/Review on Mechanical Issues and Driver Solutions of Industrial Servo Sytems.docx
+++ b/Parameter Estimation Works/Review on Mechanical Issues and Driver Solutions of Industrial Servo Sytems.docx
@@ -21,7 +21,27 @@
           <w:szCs w:val="28"/>
           <w:lang w:val="en-GB"/>
         </w:rPr>
-        <w:t>Review on Mechanical Issues and Driver Solutions of Industrial Servo Systems</w:t>
+        <w:t>Review on Mechanical Issues and Driver Solut</w:t>
+      </w:r>
+      <w:r>
+        <w:rPr>
+          <w:rFonts w:ascii="Times New Roman" w:hAnsi="Times New Roman" w:cs="Times New Roman"/>
+          <w:b/>
+          <w:sz w:val="28"/>
+          <w:szCs w:val="28"/>
+          <w:lang w:val="en-GB"/>
+        </w:rPr>
+        <w:t>ions of Industrial PMAC Servo Systems: Parameter Estimation and Auto-tuning</w:t>
+      </w:r>
+      <w:r>
+        <w:rPr>
+          <w:rFonts w:ascii="Times New Roman" w:hAnsi="Times New Roman" w:cs="Times New Roman"/>
+          <w:b/>
+          <w:sz w:val="28"/>
+          <w:szCs w:val="28"/>
+          <w:lang w:val="en-GB"/>
+        </w:rPr>
+        <w:t xml:space="preserve"> Concepts</w:t>
       </w:r>
     </w:p>
     <w:p>

</xml_diff>

<commit_message>
Update for review paper
some parts of the draft of the review paper is improved with some new article data.
</commit_message>
<xml_diff>
--- a/Parameter Estimation Works/Review on Mechanical Issues and Driver Solutions of Industrial Servo Sytems.docx
+++ b/Parameter Estimation Works/Review on Mechanical Issues and Driver Solutions of Industrial Servo Sytems.docx
@@ -345,6 +345,24 @@
     </w:p>
     <w:p>
       <w:pPr>
+        <w:ind w:firstLine="708"/>
+        <w:rPr>
+          <w:rStyle w:val="Gl"/>
+          <w:b w:val="0"/>
+          <w:lang w:val="en-GB"/>
+        </w:rPr>
+      </w:pPr>
+      <w:r>
+        <w:rPr>
+          <w:rStyle w:val="Gl"/>
+          <w:b w:val="0"/>
+          <w:lang w:val="en-GB"/>
+        </w:rPr>
+        <w:t>Model of 2 mass system</w:t>
+      </w:r>
+    </w:p>
+    <w:p>
+      <w:pPr>
         <w:rPr>
           <w:rStyle w:val="Gl"/>
           <w:b w:val="0"/>
@@ -401,23 +419,630 @@
         </w:rPr>
         <w:t>Electrical Parameter</w:t>
       </w:r>
-    </w:p>
-    <w:p>
-      <w:pPr>
-        <w:rPr>
-          <w:rStyle w:val="Gl"/>
-          <w:b w:val="0"/>
-          <w:lang w:val="en-GB"/>
-        </w:rPr>
-      </w:pPr>
-      <w:r>
-        <w:rPr>
-          <w:rStyle w:val="Gl"/>
-          <w:b w:val="0"/>
-          <w:lang w:val="en-GB"/>
-        </w:rPr>
+      <w:r>
+        <w:rPr>
+          <w:rStyle w:val="Gl"/>
+          <w:b w:val="0"/>
+          <w:lang w:val="en-GB"/>
+        </w:rPr>
+        <w:t xml:space="preserve"> (PMSM)</w:t>
+      </w:r>
+    </w:p>
+    <w:tbl>
+      <w:tblPr>
+        <w:tblStyle w:val="TabloKlavuzu"/>
+        <w:tblW w:w="0" w:type="auto"/>
+        <w:tblBorders>
+          <w:top w:val="none" w:sz="0" w:space="0" w:color="auto"/>
+          <w:left w:val="none" w:sz="0" w:space="0" w:color="auto"/>
+          <w:bottom w:val="none" w:sz="0" w:space="0" w:color="auto"/>
+          <w:right w:val="none" w:sz="0" w:space="0" w:color="auto"/>
+          <w:insideH w:val="none" w:sz="0" w:space="0" w:color="auto"/>
+          <w:insideV w:val="none" w:sz="0" w:space="0" w:color="auto"/>
+        </w:tblBorders>
+        <w:tblLook w:val="04A0"/>
+      </w:tblPr>
+      <w:tblGrid>
+        <w:gridCol w:w="2996"/>
+      </w:tblGrid>
+      <w:tr>
+        <w:tc>
+          <w:tcPr>
+            <w:tcW w:w="2996" w:type="dxa"/>
+          </w:tcPr>
+          <w:p>
+            <w:pPr>
+              <w:rPr>
+                <w:b/>
+                <w:lang w:val="en-GB"/>
+              </w:rPr>
+            </w:pPr>
+            <w:r>
+              <w:rPr>
+                <w:b/>
+                <w:lang w:val="en-GB"/>
+              </w:rPr>
+              <w:t>Electrical Parameters:</w:t>
+            </w:r>
+          </w:p>
+        </w:tc>
+      </w:tr>
+      <w:tr>
+        <w:tc>
+          <w:tcPr>
+            <w:tcW w:w="2996" w:type="dxa"/>
+          </w:tcPr>
+          <w:p>
+            <w:pPr>
+              <w:rPr>
+                <w:lang w:val="en-GB"/>
+              </w:rPr>
+            </w:pPr>
+            <m:oMath>
+              <m:sSub>
+                <m:sSubPr>
+                  <m:ctrlPr>
+                    <w:rPr>
+                      <w:rFonts w:ascii="Cambria Math" w:hAnsi="Cambria Math"/>
+                      <w:i/>
+                      <w:lang w:val="en-GB"/>
+                    </w:rPr>
+                  </m:ctrlPr>
+                </m:sSubPr>
+                <m:e>
+                  <m:r>
+                    <w:rPr>
+                      <w:rFonts w:ascii="Cambria Math" w:hAnsi="Cambria Math"/>
+                      <w:lang w:val="en-GB"/>
+                    </w:rPr>
+                    <m:t>r</m:t>
+                  </m:r>
+                </m:e>
+                <m:sub>
+                  <m:r>
+                    <w:rPr>
+                      <w:rFonts w:ascii="Cambria Math" w:hAnsi="Cambria Math"/>
+                      <w:lang w:val="en-GB"/>
+                    </w:rPr>
+                    <m:t>s</m:t>
+                  </m:r>
+                </m:sub>
+              </m:sSub>
+            </m:oMath>
+            <w:r>
+              <w:rPr>
+                <w:rFonts w:eastAsiaTheme="minorEastAsia"/>
+                <w:lang w:val="en-GB"/>
+              </w:rPr>
+              <w:t xml:space="preserve"> : S</w:t>
+            </w:r>
+            <w:proofErr w:type="spellStart"/>
+            <w:r>
+              <w:rPr>
+                <w:rFonts w:eastAsiaTheme="minorEastAsia"/>
+                <w:lang w:val="en-GB"/>
+              </w:rPr>
+              <w:t>eries</w:t>
+            </w:r>
+            <w:proofErr w:type="spellEnd"/>
+            <w:r>
+              <w:rPr>
+                <w:rFonts w:eastAsiaTheme="minorEastAsia"/>
+                <w:lang w:val="en-GB"/>
+              </w:rPr>
+              <w:t xml:space="preserve"> resistance</w:t>
+            </w:r>
+          </w:p>
+        </w:tc>
+      </w:tr>
+      <w:tr>
+        <w:tc>
+          <w:tcPr>
+            <w:tcW w:w="2996" w:type="dxa"/>
+          </w:tcPr>
+          <w:p>
+            <w:pPr>
+              <w:rPr>
+                <w:lang w:val="en-GB"/>
+              </w:rPr>
+            </w:pPr>
+            <m:oMath>
+              <m:sSub>
+                <m:sSubPr>
+                  <m:ctrlPr>
+                    <w:rPr>
+                      <w:rFonts w:ascii="Cambria Math" w:hAnsi="Cambria Math"/>
+                      <w:i/>
+                      <w:lang w:val="en-GB"/>
+                    </w:rPr>
+                  </m:ctrlPr>
+                </m:sSubPr>
+                <m:e>
+                  <m:r>
+                    <w:rPr>
+                      <w:rFonts w:ascii="Cambria Math" w:hAnsi="Cambria Math"/>
+                      <w:lang w:val="en-GB"/>
+                    </w:rPr>
+                    <m:t>L</m:t>
+                  </m:r>
+                </m:e>
+                <m:sub>
+                  <m:r>
+                    <w:rPr>
+                      <w:rFonts w:ascii="Cambria Math" w:hAnsi="Cambria Math"/>
+                      <w:lang w:val="en-GB"/>
+                    </w:rPr>
+                    <m:t>d</m:t>
+                  </m:r>
+                </m:sub>
+              </m:sSub>
+            </m:oMath>
+            <w:r>
+              <w:rPr>
+                <w:rFonts w:eastAsiaTheme="minorEastAsia"/>
+                <w:lang w:val="en-GB"/>
+              </w:rPr>
+              <w:t xml:space="preserve"> : d-axis inductance</w:t>
+            </w:r>
+          </w:p>
+        </w:tc>
+      </w:tr>
+      <w:tr>
+        <w:tc>
+          <w:tcPr>
+            <w:tcW w:w="2996" w:type="dxa"/>
+          </w:tcPr>
+          <w:p>
+            <w:pPr>
+              <w:rPr>
+                <w:lang w:val="en-GB"/>
+              </w:rPr>
+            </w:pPr>
+            <m:oMath>
+              <m:sSub>
+                <m:sSubPr>
+                  <m:ctrlPr>
+                    <w:rPr>
+                      <w:rFonts w:ascii="Cambria Math" w:hAnsi="Cambria Math"/>
+                      <w:i/>
+                      <w:lang w:val="en-GB"/>
+                    </w:rPr>
+                  </m:ctrlPr>
+                </m:sSubPr>
+                <m:e>
+                  <m:r>
+                    <w:rPr>
+                      <w:rFonts w:ascii="Cambria Math" w:hAnsi="Cambria Math"/>
+                      <w:lang w:val="en-GB"/>
+                    </w:rPr>
+                    <m:t>L</m:t>
+                  </m:r>
+                </m:e>
+                <m:sub>
+                  <m:r>
+                    <w:rPr>
+                      <w:rFonts w:ascii="Cambria Math" w:hAnsi="Cambria Math"/>
+                      <w:lang w:val="en-GB"/>
+                    </w:rPr>
+                    <m:t>q</m:t>
+                  </m:r>
+                </m:sub>
+              </m:sSub>
+            </m:oMath>
+            <w:r>
+              <w:rPr>
+                <w:rFonts w:eastAsiaTheme="minorEastAsia"/>
+                <w:lang w:val="en-GB"/>
+              </w:rPr>
+              <w:t xml:space="preserve"> : q-axis inductance</w:t>
+            </w:r>
+          </w:p>
+        </w:tc>
+      </w:tr>
+      <w:tr>
+        <w:tc>
+          <w:tcPr>
+            <w:tcW w:w="2996" w:type="dxa"/>
+          </w:tcPr>
+          <w:p>
+            <w:pPr>
+              <w:rPr>
+                <w:lang w:val="en-GB"/>
+              </w:rPr>
+            </w:pPr>
+            <m:oMath>
+              <m:sSub>
+                <m:sSubPr>
+                  <m:ctrlPr>
+                    <w:rPr>
+                      <w:rFonts w:ascii="Cambria Math" w:hAnsi="Cambria Math"/>
+                      <w:i/>
+                      <w:lang w:val="en-GB"/>
+                    </w:rPr>
+                  </m:ctrlPr>
+                </m:sSubPr>
+                <m:e>
+                  <m:r>
+                    <w:rPr>
+                      <w:rFonts w:ascii="Cambria Math" w:hAnsi="Cambria Math"/>
+                      <w:lang w:val="en-GB"/>
+                    </w:rPr>
+                    <m:t>K</m:t>
+                  </m:r>
+                </m:e>
+                <m:sub>
+                  <m:r>
+                    <w:rPr>
+                      <w:rFonts w:ascii="Cambria Math" w:hAnsi="Cambria Math"/>
+                      <w:lang w:val="en-GB"/>
+                    </w:rPr>
+                    <m:t>e</m:t>
+                  </m:r>
+                </m:sub>
+              </m:sSub>
+            </m:oMath>
+            <w:r>
+              <w:rPr>
+                <w:rFonts w:eastAsiaTheme="minorEastAsia"/>
+                <w:lang w:val="en-GB"/>
+              </w:rPr>
+              <w:t xml:space="preserve"> : Back EMF constant</w:t>
+            </w:r>
+          </w:p>
+        </w:tc>
+      </w:tr>
+      <w:tr>
+        <w:tc>
+          <w:tcPr>
+            <w:tcW w:w="2996" w:type="dxa"/>
+          </w:tcPr>
+          <w:p>
+            <w:pPr>
+              <w:rPr>
+                <w:lang w:val="en-GB"/>
+              </w:rPr>
+            </w:pPr>
+            <m:oMath>
+              <m:sSub>
+                <m:sSubPr>
+                  <m:ctrlPr>
+                    <w:rPr>
+                      <w:rFonts w:ascii="Cambria Math" w:hAnsi="Cambria Math"/>
+                      <w:i/>
+                      <w:lang w:val="en-GB"/>
+                    </w:rPr>
+                  </m:ctrlPr>
+                </m:sSubPr>
+                <m:e>
+                  <m:r>
+                    <w:rPr>
+                      <w:rFonts w:ascii="Cambria Math" w:hAnsi="Cambria Math"/>
+                      <w:lang w:val="en-GB"/>
+                    </w:rPr>
+                    <m:t>λ</m:t>
+                  </m:r>
+                </m:e>
+                <m:sub>
+                  <m:r>
+                    <w:rPr>
+                      <w:rFonts w:ascii="Cambria Math" w:hAnsi="Cambria Math"/>
+                      <w:lang w:val="en-GB"/>
+                    </w:rPr>
+                    <m:t>m</m:t>
+                  </m:r>
+                </m:sub>
+              </m:sSub>
+            </m:oMath>
+            <w:r>
+              <w:rPr>
+                <w:rFonts w:eastAsiaTheme="minorEastAsia"/>
+                <w:lang w:val="en-GB"/>
+              </w:rPr>
+              <w:t xml:space="preserve"> : Rotor PM flux linkage</w:t>
+            </w:r>
+          </w:p>
+        </w:tc>
+      </w:tr>
+    </w:tbl>
+    <w:p>
+      <w:pPr>
+        <w:rPr>
+          <w:rStyle w:val="Gl"/>
+          <w:b w:val="0"/>
+          <w:lang w:val="en-GB"/>
+        </w:rPr>
+      </w:pPr>
+    </w:p>
+    <w:p>
+      <w:pPr>
+        <w:rPr>
+          <w:rStyle w:val="Gl"/>
+          <w:b w:val="0"/>
+          <w:lang w:val="en-GB"/>
+        </w:rPr>
+      </w:pPr>
+      <w:r>
+        <w:rPr>
+          <w:rStyle w:val="Gl"/>
+          <w:b w:val="0"/>
+          <w:lang w:val="en-GB"/>
+        </w:rPr>
+        <w:lastRenderedPageBreak/>
         <w:t>Mechanical Parameter</w:t>
       </w:r>
+      <w:r>
+        <w:rPr>
+          <w:rStyle w:val="Gl"/>
+          <w:b w:val="0"/>
+          <w:lang w:val="en-GB"/>
+        </w:rPr>
+        <w:t xml:space="preserve"> </w:t>
+      </w:r>
+    </w:p>
+    <w:tbl>
+      <w:tblPr>
+        <w:tblStyle w:val="TabloKlavuzu"/>
+        <w:tblW w:w="0" w:type="auto"/>
+        <w:tblBorders>
+          <w:top w:val="none" w:sz="0" w:space="0" w:color="auto"/>
+          <w:left w:val="none" w:sz="0" w:space="0" w:color="auto"/>
+          <w:bottom w:val="none" w:sz="0" w:space="0" w:color="auto"/>
+          <w:right w:val="none" w:sz="0" w:space="0" w:color="auto"/>
+          <w:insideH w:val="none" w:sz="0" w:space="0" w:color="auto"/>
+          <w:insideV w:val="none" w:sz="0" w:space="0" w:color="auto"/>
+        </w:tblBorders>
+        <w:tblLook w:val="04A0"/>
+      </w:tblPr>
+      <w:tblGrid>
+        <w:gridCol w:w="2996"/>
+      </w:tblGrid>
+      <w:tr>
+        <w:tc>
+          <w:tcPr>
+            <w:tcW w:w="2996" w:type="dxa"/>
+          </w:tcPr>
+          <w:p>
+            <w:pPr>
+              <w:rPr>
+                <w:b/>
+                <w:lang w:val="en-GB"/>
+              </w:rPr>
+            </w:pPr>
+            <w:r>
+              <w:rPr>
+                <w:b/>
+                <w:lang w:val="en-GB"/>
+              </w:rPr>
+              <w:t>Mechanical Parameters:</w:t>
+            </w:r>
+          </w:p>
+        </w:tc>
+      </w:tr>
+      <w:tr>
+        <w:tc>
+          <w:tcPr>
+            <w:tcW w:w="2996" w:type="dxa"/>
+          </w:tcPr>
+          <w:p>
+            <w:pPr>
+              <w:rPr>
+                <w:lang w:val="en-GB"/>
+              </w:rPr>
+            </w:pPr>
+            <m:oMath>
+              <m:sSub>
+                <m:sSubPr>
+                  <m:ctrlPr>
+                    <w:rPr>
+                      <w:rFonts w:ascii="Cambria Math" w:hAnsi="Cambria Math"/>
+                      <w:i/>
+                      <w:lang w:val="en-GB"/>
+                    </w:rPr>
+                  </m:ctrlPr>
+                </m:sSubPr>
+                <m:e>
+                  <m:r>
+                    <w:rPr>
+                      <w:rFonts w:ascii="Cambria Math" w:hAnsi="Cambria Math"/>
+                      <w:lang w:val="en-GB"/>
+                    </w:rPr>
+                    <m:t>T</m:t>
+                  </m:r>
+                </m:e>
+                <m:sub>
+                  <m:r>
+                    <w:rPr>
+                      <w:rFonts w:ascii="Cambria Math" w:hAnsi="Cambria Math"/>
+                      <w:lang w:val="en-GB"/>
+                    </w:rPr>
+                    <m:t>e</m:t>
+                  </m:r>
+                </m:sub>
+              </m:sSub>
+            </m:oMath>
+            <w:r>
+              <w:rPr>
+                <w:rFonts w:eastAsiaTheme="minorEastAsia"/>
+                <w:lang w:val="en-GB"/>
+              </w:rPr>
+              <w:t xml:space="preserve"> : Electromechanical torque</w:t>
+            </w:r>
+          </w:p>
+        </w:tc>
+      </w:tr>
+      <w:tr>
+        <w:tc>
+          <w:tcPr>
+            <w:tcW w:w="2996" w:type="dxa"/>
+          </w:tcPr>
+          <w:p>
+            <w:pPr>
+              <w:rPr>
+                <w:lang w:val="en-GB"/>
+              </w:rPr>
+            </w:pPr>
+            <m:oMath>
+              <m:sSub>
+                <m:sSubPr>
+                  <m:ctrlPr>
+                    <w:rPr>
+                      <w:rFonts w:ascii="Cambria Math" w:hAnsi="Cambria Math"/>
+                      <w:i/>
+                      <w:lang w:val="en-GB"/>
+                    </w:rPr>
+                  </m:ctrlPr>
+                </m:sSubPr>
+                <m:e>
+                  <m:r>
+                    <w:rPr>
+                      <w:rFonts w:ascii="Cambria Math" w:hAnsi="Cambria Math"/>
+                      <w:lang w:val="en-GB"/>
+                    </w:rPr>
+                    <m:t>T</m:t>
+                  </m:r>
+                </m:e>
+                <m:sub>
+                  <m:r>
+                    <w:rPr>
+                      <w:rFonts w:ascii="Cambria Math" w:hAnsi="Cambria Math"/>
+                      <w:lang w:val="en-GB"/>
+                    </w:rPr>
+                    <m:t>L</m:t>
+                  </m:r>
+                </m:sub>
+              </m:sSub>
+            </m:oMath>
+            <w:r>
+              <w:rPr>
+                <w:rFonts w:eastAsiaTheme="minorEastAsia"/>
+                <w:lang w:val="en-GB"/>
+              </w:rPr>
+              <w:t xml:space="preserve"> : Disturbance load torque</w:t>
+            </w:r>
+          </w:p>
+        </w:tc>
+      </w:tr>
+      <w:tr>
+        <w:tc>
+          <w:tcPr>
+            <w:tcW w:w="2996" w:type="dxa"/>
+          </w:tcPr>
+          <w:p>
+            <w:pPr>
+              <w:rPr>
+                <w:lang w:val="en-GB"/>
+              </w:rPr>
+            </w:pPr>
+            <m:oMath>
+              <m:sSub>
+                <m:sSubPr>
+                  <m:ctrlPr>
+                    <w:rPr>
+                      <w:rFonts w:ascii="Cambria Math" w:hAnsi="Cambria Math"/>
+                      <w:i/>
+                      <w:lang w:val="en-GB"/>
+                    </w:rPr>
+                  </m:ctrlPr>
+                </m:sSubPr>
+                <m:e>
+                  <m:r>
+                    <w:rPr>
+                      <w:rFonts w:ascii="Cambria Math" w:hAnsi="Cambria Math"/>
+                      <w:lang w:val="en-GB"/>
+                    </w:rPr>
+                    <m:t>K</m:t>
+                  </m:r>
+                </m:e>
+                <m:sub>
+                  <m:r>
+                    <w:rPr>
+                      <w:rFonts w:ascii="Cambria Math" w:hAnsi="Cambria Math"/>
+                      <w:lang w:val="en-GB"/>
+                    </w:rPr>
+                    <m:t>t</m:t>
+                  </m:r>
+                </m:sub>
+              </m:sSub>
+            </m:oMath>
+            <w:r>
+              <w:rPr>
+                <w:rFonts w:eastAsiaTheme="minorEastAsia"/>
+                <w:lang w:val="en-GB"/>
+              </w:rPr>
+              <w:t xml:space="preserve"> : Torque constant</w:t>
+            </w:r>
+          </w:p>
+        </w:tc>
+      </w:tr>
+      <w:tr>
+        <w:tc>
+          <w:tcPr>
+            <w:tcW w:w="2996" w:type="dxa"/>
+          </w:tcPr>
+          <w:p>
+            <w:pPr>
+              <w:rPr>
+                <w:lang w:val="en-GB"/>
+              </w:rPr>
+            </w:pPr>
+            <m:oMath>
+              <m:r>
+                <w:rPr>
+                  <w:rFonts w:ascii="Cambria Math" w:eastAsiaTheme="minorEastAsia" w:hAnsi="Cambria Math"/>
+                  <w:lang w:val="en-GB"/>
+                </w:rPr>
+                <m:t>J</m:t>
+              </m:r>
+            </m:oMath>
+            <w:r>
+              <w:rPr>
+                <w:rFonts w:eastAsiaTheme="minorEastAsia"/>
+                <w:lang w:val="en-GB"/>
+              </w:rPr>
+              <w:t xml:space="preserve"> : Rotor and load inertia</w:t>
+            </w:r>
+          </w:p>
+        </w:tc>
+      </w:tr>
+      <w:tr>
+        <w:tc>
+          <w:tcPr>
+            <w:tcW w:w="2996" w:type="dxa"/>
+          </w:tcPr>
+          <w:p>
+            <w:pPr>
+              <w:rPr>
+                <w:lang w:val="en-GB"/>
+              </w:rPr>
+            </w:pPr>
+            <m:oMath>
+              <m:r>
+                <w:rPr>
+                  <w:rFonts w:ascii="Cambria Math" w:eastAsiaTheme="minorEastAsia" w:hAnsi="Cambria Math"/>
+                  <w:lang w:val="en-GB"/>
+                </w:rPr>
+                <m:t>B</m:t>
+              </m:r>
+            </m:oMath>
+            <w:r>
+              <w:rPr>
+                <w:rFonts w:eastAsiaTheme="minorEastAsia"/>
+                <w:lang w:val="en-GB"/>
+              </w:rPr>
+              <w:t>: Viscous friction coeff.</w:t>
+            </w:r>
+          </w:p>
+        </w:tc>
+      </w:tr>
+    </w:tbl>
+    <w:p>
+      <w:pPr>
+        <w:rPr>
+          <w:rStyle w:val="Gl"/>
+          <w:b w:val="0"/>
+          <w:lang w:val="en-GB"/>
+        </w:rPr>
+      </w:pPr>
     </w:p>
     <w:p>
       <w:pPr>
@@ -481,6 +1106,349 @@
         </w:rPr>
         <w:t>)</w:t>
       </w:r>
+      <w:r>
+        <w:rPr>
+          <w:rStyle w:val="Gl"/>
+          <w:b w:val="0"/>
+          <w:lang w:val="en-GB"/>
+        </w:rPr>
+        <w:t xml:space="preserve"> (critical variables)</w:t>
+      </w:r>
+    </w:p>
+    <w:tbl>
+      <w:tblPr>
+        <w:tblStyle w:val="TabloKlavuzu"/>
+        <w:tblW w:w="0" w:type="auto"/>
+        <w:tblBorders>
+          <w:top w:val="none" w:sz="0" w:space="0" w:color="auto"/>
+          <w:left w:val="none" w:sz="0" w:space="0" w:color="auto"/>
+          <w:bottom w:val="none" w:sz="0" w:space="0" w:color="auto"/>
+          <w:right w:val="none" w:sz="0" w:space="0" w:color="auto"/>
+          <w:insideH w:val="none" w:sz="0" w:space="0" w:color="auto"/>
+          <w:insideV w:val="none" w:sz="0" w:space="0" w:color="auto"/>
+        </w:tblBorders>
+        <w:tblLook w:val="04A0"/>
+      </w:tblPr>
+      <w:tblGrid>
+        <w:gridCol w:w="3296"/>
+      </w:tblGrid>
+      <w:tr>
+        <w:tc>
+          <w:tcPr>
+            <w:tcW w:w="3296" w:type="dxa"/>
+          </w:tcPr>
+          <w:p>
+            <w:pPr>
+              <w:rPr>
+                <w:rFonts w:ascii="Calibri" w:eastAsia="Calibri" w:hAnsi="Calibri" w:cs="Times New Roman"/>
+                <w:b/>
+                <w:lang w:val="en-GB"/>
+              </w:rPr>
+            </w:pPr>
+            <w:r>
+              <w:rPr>
+                <w:rFonts w:ascii="Calibri" w:eastAsia="Calibri" w:hAnsi="Calibri" w:cs="Times New Roman"/>
+                <w:b/>
+                <w:lang w:val="en-GB"/>
+              </w:rPr>
+              <w:t>Variables:</w:t>
+            </w:r>
+          </w:p>
+        </w:tc>
+      </w:tr>
+      <w:tr>
+        <w:tc>
+          <w:tcPr>
+            <w:tcW w:w="3296" w:type="dxa"/>
+          </w:tcPr>
+          <w:p>
+            <w:pPr>
+              <w:rPr>
+                <w:rFonts w:eastAsiaTheme="minorEastAsia"/>
+                <w:lang w:val="en-GB"/>
+              </w:rPr>
+            </w:pPr>
+            <m:oMath>
+              <m:r>
+                <w:rPr>
+                  <w:rFonts w:ascii="Cambria Math" w:hAnsi="Cambria Math"/>
+                  <w:lang w:val="en-GB"/>
+                </w:rPr>
+                <m:t>P</m:t>
+              </m:r>
+            </m:oMath>
+            <w:r>
+              <w:rPr>
+                <w:rFonts w:eastAsiaTheme="minorEastAsia"/>
+                <w:lang w:val="en-GB"/>
+              </w:rPr>
+              <w:t xml:space="preserve"> : rotor pole number</w:t>
+            </w:r>
+          </w:p>
+        </w:tc>
+      </w:tr>
+      <w:tr>
+        <w:tc>
+          <w:tcPr>
+            <w:tcW w:w="3296" w:type="dxa"/>
+          </w:tcPr>
+          <w:p>
+            <w:pPr>
+              <w:rPr>
+                <w:lang w:val="en-GB"/>
+              </w:rPr>
+            </w:pPr>
+            <m:oMath>
+              <m:sSub>
+                <m:sSubPr>
+                  <m:ctrlPr>
+                    <w:rPr>
+                      <w:rFonts w:ascii="Cambria Math" w:hAnsi="Cambria Math"/>
+                      <w:i/>
+                      <w:lang w:val="en-GB"/>
+                    </w:rPr>
+                  </m:ctrlPr>
+                </m:sSubPr>
+                <m:e>
+                  <m:r>
+                    <w:rPr>
+                      <w:rFonts w:ascii="Cambria Math" w:hAnsi="Cambria Math"/>
+                      <w:lang w:val="en-GB"/>
+                    </w:rPr>
+                    <m:t>w</m:t>
+                  </m:r>
+                </m:e>
+                <m:sub>
+                  <m:r>
+                    <w:rPr>
+                      <w:rFonts w:ascii="Cambria Math" w:hAnsi="Cambria Math"/>
+                      <w:lang w:val="en-GB"/>
+                    </w:rPr>
+                    <m:t>r</m:t>
+                  </m:r>
+                </m:sub>
+              </m:sSub>
+            </m:oMath>
+            <w:r>
+              <w:rPr>
+                <w:rFonts w:eastAsiaTheme="minorEastAsia"/>
+                <w:lang w:val="en-GB"/>
+              </w:rPr>
+              <w:t xml:space="preserve"> : rotor electrical speed</w:t>
+            </w:r>
+          </w:p>
+        </w:tc>
+      </w:tr>
+      <w:tr>
+        <w:tc>
+          <w:tcPr>
+            <w:tcW w:w="3296" w:type="dxa"/>
+          </w:tcPr>
+          <w:p>
+            <w:pPr>
+              <w:rPr>
+                <w:lang w:val="en-GB"/>
+              </w:rPr>
+            </w:pPr>
+            <m:oMath>
+              <m:sSub>
+                <m:sSubPr>
+                  <m:ctrlPr>
+                    <w:rPr>
+                      <w:rFonts w:ascii="Cambria Math" w:hAnsi="Cambria Math"/>
+                      <w:i/>
+                      <w:lang w:val="en-GB"/>
+                    </w:rPr>
+                  </m:ctrlPr>
+                </m:sSubPr>
+                <m:e>
+                  <m:r>
+                    <w:rPr>
+                      <w:rFonts w:ascii="Cambria Math" w:hAnsi="Cambria Math"/>
+                      <w:lang w:val="en-GB"/>
+                    </w:rPr>
+                    <m:t>w</m:t>
+                  </m:r>
+                </m:e>
+                <m:sub>
+                  <m:r>
+                    <w:rPr>
+                      <w:rFonts w:ascii="Cambria Math" w:hAnsi="Cambria Math"/>
+                      <w:lang w:val="en-GB"/>
+                    </w:rPr>
+                    <m:t>m</m:t>
+                  </m:r>
+                </m:sub>
+              </m:sSub>
+            </m:oMath>
+            <w:r>
+              <w:rPr>
+                <w:rFonts w:eastAsiaTheme="minorEastAsia"/>
+                <w:lang w:val="en-GB"/>
+              </w:rPr>
+              <w:t xml:space="preserve"> : rotor mechanical speed</w:t>
+            </w:r>
+          </w:p>
+        </w:tc>
+      </w:tr>
+      <w:tr>
+        <w:tc>
+          <w:tcPr>
+            <w:tcW w:w="3296" w:type="dxa"/>
+          </w:tcPr>
+          <w:p>
+            <w:pPr>
+              <w:rPr>
+                <w:rFonts w:ascii="Calibri" w:eastAsia="Calibri" w:hAnsi="Calibri" w:cs="Times New Roman"/>
+                <w:lang w:val="en-GB"/>
+              </w:rPr>
+            </w:pPr>
+            <m:oMath>
+              <m:r>
+                <w:rPr>
+                  <w:rFonts w:ascii="Cambria Math" w:hAnsi="Cambria Math"/>
+                  <w:lang w:val="en-GB"/>
+                </w:rPr>
+                <m:t>s</m:t>
+              </m:r>
+            </m:oMath>
+            <w:r>
+              <w:rPr>
+                <w:rFonts w:eastAsiaTheme="minorEastAsia"/>
+                <w:lang w:val="en-GB"/>
+              </w:rPr>
+              <w:t xml:space="preserve"> : Laplace operator</w:t>
+            </w:r>
+          </w:p>
+        </w:tc>
+      </w:tr>
+      <w:tr>
+        <w:tc>
+          <w:tcPr>
+            <w:tcW w:w="3296" w:type="dxa"/>
+          </w:tcPr>
+          <w:p>
+            <w:pPr>
+              <w:rPr>
+                <w:rFonts w:ascii="Calibri" w:eastAsia="Calibri" w:hAnsi="Calibri" w:cs="Times New Roman"/>
+                <w:lang w:val="en-GB"/>
+              </w:rPr>
+            </w:pPr>
+            <m:oMath>
+              <m:sSub>
+                <m:sSubPr>
+                  <m:ctrlPr>
+                    <w:rPr>
+                      <w:rFonts w:ascii="Cambria Math" w:eastAsia="Calibri" w:hAnsi="Cambria Math" w:cs="Times New Roman"/>
+                      <w:i/>
+                      <w:lang w:val="en-GB"/>
+                    </w:rPr>
+                  </m:ctrlPr>
+                </m:sSubPr>
+                <m:e>
+                  <m:r>
+                    <w:rPr>
+                      <w:rFonts w:ascii="Cambria Math" w:eastAsia="Calibri" w:hAnsi="Cambria Math" w:cs="Times New Roman"/>
+                      <w:lang w:val="en-GB"/>
+                    </w:rPr>
+                    <m:t>v</m:t>
+                  </m:r>
+                </m:e>
+                <m:sub>
+                  <m:r>
+                    <w:rPr>
+                      <w:rFonts w:ascii="Cambria Math" w:eastAsia="Calibri" w:hAnsi="Cambria Math" w:cs="Times New Roman"/>
+                      <w:lang w:val="en-GB"/>
+                    </w:rPr>
+                    <m:t>do</m:t>
+                  </m:r>
+                </m:sub>
+              </m:sSub>
+              <m:r>
+                <w:rPr>
+                  <w:rFonts w:ascii="Cambria Math" w:eastAsia="Calibri" w:hAnsi="Cambria Math" w:cs="Times New Roman"/>
+                  <w:lang w:val="en-GB"/>
+                </w:rPr>
+                <m:t>,</m:t>
+              </m:r>
+              <m:sSub>
+                <m:sSubPr>
+                  <m:ctrlPr>
+                    <w:rPr>
+                      <w:rFonts w:ascii="Cambria Math" w:eastAsia="Calibri" w:hAnsi="Cambria Math" w:cs="Times New Roman"/>
+                      <w:i/>
+                      <w:lang w:val="en-GB"/>
+                    </w:rPr>
+                  </m:ctrlPr>
+                </m:sSubPr>
+                <m:e>
+                  <m:r>
+                    <w:rPr>
+                      <w:rFonts w:ascii="Cambria Math" w:eastAsia="Calibri" w:hAnsi="Cambria Math" w:cs="Times New Roman"/>
+                      <w:lang w:val="en-GB"/>
+                    </w:rPr>
+                    <m:t>v</m:t>
+                  </m:r>
+                </m:e>
+                <m:sub>
+                  <m:r>
+                    <w:rPr>
+                      <w:rFonts w:ascii="Cambria Math" w:eastAsia="Calibri" w:hAnsi="Cambria Math" w:cs="Times New Roman"/>
+                      <w:lang w:val="en-GB"/>
+                    </w:rPr>
+                    <m:t>qo</m:t>
+                  </m:r>
+                </m:sub>
+              </m:sSub>
+            </m:oMath>
+            <w:r>
+              <w:rPr>
+                <w:rFonts w:ascii="Calibri" w:eastAsia="Calibri" w:hAnsi="Calibri" w:cs="Times New Roman"/>
+                <w:lang w:val="en-GB"/>
+              </w:rPr>
+              <w:t xml:space="preserve">: </w:t>
+            </w:r>
+            <w:r>
+              <w:rPr>
+                <w:rFonts w:ascii="Calibri" w:eastAsia="Calibri" w:hAnsi="Calibri" w:cs="Times New Roman"/>
+                <w:sz w:val="20"/>
+                <w:szCs w:val="20"/>
+                <w:lang w:val="en-GB"/>
+              </w:rPr>
+              <w:t xml:space="preserve">Back </w:t>
+            </w:r>
+            <w:proofErr w:type="spellStart"/>
+            <w:r>
+              <w:rPr>
+                <w:rFonts w:ascii="Calibri" w:eastAsia="Calibri" w:hAnsi="Calibri" w:cs="Times New Roman"/>
+                <w:sz w:val="20"/>
+                <w:szCs w:val="20"/>
+                <w:lang w:val="en-GB"/>
+              </w:rPr>
+              <w:t>EMF+Cross</w:t>
+            </w:r>
+            <w:proofErr w:type="spellEnd"/>
+            <w:r>
+              <w:rPr>
+                <w:rFonts w:ascii="Calibri" w:eastAsia="Calibri" w:hAnsi="Calibri" w:cs="Times New Roman"/>
+                <w:sz w:val="20"/>
+                <w:szCs w:val="20"/>
+                <w:lang w:val="en-GB"/>
+              </w:rPr>
+              <w:t xml:space="preserve"> coupling</w:t>
+            </w:r>
+          </w:p>
+        </w:tc>
+      </w:tr>
+    </w:tbl>
+    <w:p>
+      <w:pPr>
+        <w:rPr>
+          <w:rStyle w:val="Gl"/>
+          <w:b w:val="0"/>
+          <w:lang w:val="en-GB"/>
+        </w:rPr>
+      </w:pPr>
     </w:p>
     <w:p>
       <w:pPr>
@@ -579,22 +1547,250 @@
         <w:t>value ?</w:t>
       </w:r>
       <w:proofErr w:type="gramEnd"/>
-    </w:p>
-    <w:p>
-      <w:pPr>
-        <w:rPr>
-          <w:rStyle w:val="Gl"/>
-          <w:b w:val="0"/>
-          <w:lang w:val="en-GB"/>
-        </w:rPr>
-      </w:pPr>
-      <w:r>
-        <w:rPr>
-          <w:rStyle w:val="Gl"/>
-          <w:b w:val="0"/>
-          <w:lang w:val="en-GB"/>
-        </w:rPr>
-        <w:t>Characterization methods</w:t>
+      <w:r>
+        <w:rPr>
+          <w:rStyle w:val="Gl"/>
+          <w:b w:val="0"/>
+          <w:lang w:val="en-GB"/>
+        </w:rPr>
+        <w:t xml:space="preserve"> (</w:t>
+      </w:r>
+      <w:proofErr w:type="gramStart"/>
+      <w:r>
+        <w:rPr>
+          <w:rStyle w:val="Gl"/>
+          <w:b w:val="0"/>
+          <w:lang w:val="en-GB"/>
+        </w:rPr>
+        <w:t>disturbance</w:t>
+      </w:r>
+      <w:proofErr w:type="gramEnd"/>
+      <w:r>
+        <w:rPr>
+          <w:rStyle w:val="Gl"/>
+          <w:b w:val="0"/>
+          <w:lang w:val="en-GB"/>
+        </w:rPr>
+        <w:t xml:space="preserve"> freq detection system)</w:t>
+      </w:r>
+    </w:p>
+    <w:p>
+      <w:pPr>
+        <w:rPr>
+          <w:rStyle w:val="Gl"/>
+          <w:b w:val="0"/>
+          <w:lang w:val="en-GB"/>
+        </w:rPr>
+      </w:pPr>
+      <w:r>
+        <w:rPr>
+          <w:rStyle w:val="Gl"/>
+          <w:b w:val="0"/>
+          <w:lang w:val="en-GB"/>
+        </w:rPr>
+        <w:t xml:space="preserve">-Adaptive </w:t>
+      </w:r>
+      <w:proofErr w:type="gramStart"/>
+      <w:r>
+        <w:rPr>
+          <w:rStyle w:val="Gl"/>
+          <w:b w:val="0"/>
+          <w:lang w:val="en-GB"/>
+        </w:rPr>
+        <w:t>approach :</w:t>
+      </w:r>
+      <w:proofErr w:type="gramEnd"/>
+      <w:r>
+        <w:rPr>
+          <w:rStyle w:val="Gl"/>
+          <w:b w:val="0"/>
+          <w:lang w:val="en-GB"/>
+        </w:rPr>
+        <w:t xml:space="preserve"> Adaptive notch filter ANF Regalia’s algorithm</w:t>
+      </w:r>
+      <w:r>
+        <w:rPr>
+          <w:rStyle w:val="Gl"/>
+          <w:b w:val="0"/>
+          <w:lang w:val="en-GB"/>
+        </w:rPr>
+        <w:t>, MRAS</w:t>
+      </w:r>
+      <w:r>
+        <w:rPr>
+          <w:rStyle w:val="Gl"/>
+          <w:b w:val="0"/>
+          <w:lang w:val="en-GB"/>
+        </w:rPr>
+        <w:t xml:space="preserve"> </w:t>
+      </w:r>
+    </w:p>
+    <w:p>
+      <w:pPr>
+        <w:rPr>
+          <w:rStyle w:val="Gl"/>
+          <w:b w:val="0"/>
+          <w:lang w:val="en-GB"/>
+        </w:rPr>
+      </w:pPr>
+      <w:r>
+        <w:rPr>
+          <w:rStyle w:val="Gl"/>
+          <w:b w:val="0"/>
+          <w:lang w:val="en-GB"/>
+        </w:rPr>
+        <w:t xml:space="preserve">-Prior knowledge required: Disturbance observer, </w:t>
+      </w:r>
+      <w:proofErr w:type="gramStart"/>
+      <w:r>
+        <w:rPr>
+          <w:rStyle w:val="Gl"/>
+          <w:b w:val="0"/>
+          <w:lang w:val="en-GB"/>
+        </w:rPr>
+        <w:t>Inertial</w:t>
+      </w:r>
+      <w:proofErr w:type="gramEnd"/>
+      <w:r>
+        <w:rPr>
+          <w:rStyle w:val="Gl"/>
+          <w:b w:val="0"/>
+          <w:lang w:val="en-GB"/>
+        </w:rPr>
+        <w:t xml:space="preserve"> model control</w:t>
+      </w:r>
+    </w:p>
+    <w:p>
+      <w:pPr>
+        <w:rPr>
+          <w:rStyle w:val="Gl"/>
+          <w:b w:val="0"/>
+          <w:lang w:val="en-GB"/>
+        </w:rPr>
+      </w:pPr>
+      <w:r>
+        <w:rPr>
+          <w:rStyle w:val="Gl"/>
+          <w:b w:val="0"/>
+          <w:lang w:val="en-GB"/>
+        </w:rPr>
+        <w:t>-FFT</w:t>
+      </w:r>
+    </w:p>
+    <w:p>
+      <w:pPr>
+        <w:rPr>
+          <w:rStyle w:val="Gl"/>
+          <w:b w:val="0"/>
+          <w:lang w:val="en-GB"/>
+        </w:rPr>
+      </w:pPr>
+      <w:r>
+        <w:rPr>
+          <w:rStyle w:val="Gl"/>
+          <w:b w:val="0"/>
+          <w:lang w:val="en-GB"/>
+        </w:rPr>
+        <w:t>-</w:t>
+      </w:r>
+      <w:proofErr w:type="spellStart"/>
+      <w:r>
+        <w:rPr>
+          <w:rStyle w:val="Gl"/>
+          <w:b w:val="0"/>
+          <w:lang w:val="en-GB"/>
+        </w:rPr>
+        <w:t>Kalman</w:t>
+      </w:r>
+      <w:proofErr w:type="spellEnd"/>
+      <w:r>
+        <w:rPr>
+          <w:rStyle w:val="Gl"/>
+          <w:b w:val="0"/>
+          <w:lang w:val="en-GB"/>
+        </w:rPr>
+        <w:t xml:space="preserve"> Filter (EKF)</w:t>
+      </w:r>
+    </w:p>
+    <w:p>
+      <w:pPr>
+        <w:ind w:firstLine="708"/>
+        <w:rPr>
+          <w:rStyle w:val="Gl"/>
+          <w:b w:val="0"/>
+          <w:lang w:val="en-GB"/>
+        </w:rPr>
+      </w:pPr>
+      <w:r>
+        <w:rPr>
+          <w:rStyle w:val="Gl"/>
+          <w:b w:val="0"/>
+          <w:lang w:val="en-GB"/>
+        </w:rPr>
+        <w:t xml:space="preserve">++freq, amplitude, damping </w:t>
+      </w:r>
+      <w:proofErr w:type="spellStart"/>
+      <w:r>
+        <w:rPr>
+          <w:rStyle w:val="Gl"/>
+          <w:b w:val="0"/>
+          <w:lang w:val="en-GB"/>
+        </w:rPr>
+        <w:t>coeff</w:t>
+      </w:r>
+      <w:proofErr w:type="spellEnd"/>
+    </w:p>
+    <w:p>
+      <w:pPr>
+        <w:ind w:firstLine="708"/>
+        <w:rPr>
+          <w:rStyle w:val="Gl"/>
+          <w:b w:val="0"/>
+          <w:lang w:val="en-GB"/>
+        </w:rPr>
+      </w:pPr>
+      <w:r>
+        <w:rPr>
+          <w:rStyle w:val="Gl"/>
+          <w:b w:val="0"/>
+          <w:lang w:val="en-GB"/>
+        </w:rPr>
+        <w:t>--Require appropriate model, computational requirement (real time implement difficult)</w:t>
+      </w:r>
+    </w:p>
+    <w:p>
+      <w:pPr>
+        <w:rPr>
+          <w:rStyle w:val="Gl"/>
+          <w:b w:val="0"/>
+          <w:lang w:val="en-GB"/>
+        </w:rPr>
+      </w:pPr>
+      <w:r>
+        <w:rPr>
+          <w:rStyle w:val="Gl"/>
+          <w:b w:val="0"/>
+          <w:lang w:val="en-GB"/>
+        </w:rPr>
+        <w:t xml:space="preserve">-Dissipative control + </w:t>
+      </w:r>
+      <w:proofErr w:type="spellStart"/>
+      <w:r>
+        <w:rPr>
+          <w:rStyle w:val="Gl"/>
+          <w:b w:val="0"/>
+          <w:lang w:val="en-GB"/>
+        </w:rPr>
+        <w:t>fitering</w:t>
+      </w:r>
+      <w:proofErr w:type="spellEnd"/>
+      <w:r>
+        <w:rPr>
+          <w:rStyle w:val="Gl"/>
+          <w:b w:val="0"/>
+          <w:lang w:val="en-GB"/>
+        </w:rPr>
+        <w:t xml:space="preserve"> techniques</w:t>
       </w:r>
     </w:p>
     <w:p>
@@ -636,16 +1832,164 @@
           <w:lang w:val="en-GB"/>
         </w:rPr>
       </w:pPr>
-    </w:p>
-    <w:p>
-      <w:pPr>
+      <w:r>
         <w:rPr>
           <w:rStyle w:val="Gl"/>
           <w:sz w:val="24"/>
           <w:szCs w:val="24"/>
           <w:lang w:val="en-GB"/>
         </w:rPr>
-      </w:pPr>
+        <w:t>FILTERING METHODS</w:t>
+      </w:r>
+    </w:p>
+    <w:p>
+      <w:pPr>
+        <w:rPr>
+          <w:rStyle w:val="Gl"/>
+          <w:b w:val="0"/>
+          <w:lang w:val="en-GB"/>
+        </w:rPr>
+      </w:pPr>
+      <w:r>
+        <w:rPr>
+          <w:rStyle w:val="Gl"/>
+          <w:b w:val="0"/>
+          <w:lang w:val="en-GB"/>
+        </w:rPr>
+        <w:t>Notch filter</w:t>
+      </w:r>
+    </w:p>
+    <w:p>
+      <w:pPr>
+        <w:rPr>
+          <w:rStyle w:val="Gl"/>
+          <w:b w:val="0"/>
+          <w:lang w:val="en-GB"/>
+        </w:rPr>
+      </w:pPr>
+      <w:r>
+        <w:rPr>
+          <w:b/>
+          <w:noProof/>
+          <w:lang w:val="tr-TR" w:eastAsia="tr-TR"/>
+        </w:rPr>
+        <w:drawing>
+          <wp:inline distT="0" distB="0" distL="0" distR="0">
+            <wp:extent cx="3600450" cy="1433513"/>
+            <wp:effectExtent l="19050" t="0" r="0" b="0"/>
+            <wp:docPr id="1" name="Resim 1"/>
+            <wp:cNvGraphicFramePr>
+              <a:graphicFrameLocks xmlns:a="http://schemas.openxmlformats.org/drawingml/2006/main" noChangeAspect="1"/>
+            </wp:cNvGraphicFramePr>
+            <a:graphic xmlns:a="http://schemas.openxmlformats.org/drawingml/2006/main">
+              <a:graphicData uri="http://schemas.openxmlformats.org/drawingml/2006/picture">
+                <pic:pic xmlns:pic="http://schemas.openxmlformats.org/drawingml/2006/picture">
+                  <pic:nvPicPr>
+                    <pic:cNvPr id="0" name="Picture 1"/>
+                    <pic:cNvPicPr>
+                      <a:picLocks noChangeAspect="1" noChangeArrowheads="1"/>
+                    </pic:cNvPicPr>
+                  </pic:nvPicPr>
+                  <pic:blipFill>
+                    <a:blip r:embed="rId4" cstate="print"/>
+                    <a:srcRect/>
+                    <a:stretch>
+                      <a:fillRect/>
+                    </a:stretch>
+                  </pic:blipFill>
+                  <pic:spPr bwMode="auto">
+                    <a:xfrm>
+                      <a:off x="0" y="0"/>
+                      <a:ext cx="3600450" cy="1433513"/>
+                    </a:xfrm>
+                    <a:prstGeom prst="rect">
+                      <a:avLst/>
+                    </a:prstGeom>
+                    <a:noFill/>
+                    <a:ln w="9525">
+                      <a:noFill/>
+                      <a:miter lim="800000"/>
+                      <a:headEnd/>
+                      <a:tailEnd/>
+                    </a:ln>
+                  </pic:spPr>
+                </pic:pic>
+              </a:graphicData>
+            </a:graphic>
+          </wp:inline>
+        </w:drawing>
+      </w:r>
+    </w:p>
+    <w:p>
+      <w:pPr>
+        <w:rPr>
+          <w:rStyle w:val="Gl"/>
+          <w:b w:val="0"/>
+          <w:lang w:val="en-GB"/>
+        </w:rPr>
+      </w:pPr>
+      <w:proofErr w:type="spellStart"/>
+      <w:r>
+        <w:rPr>
+          <w:rStyle w:val="Gl"/>
+          <w:b w:val="0"/>
+          <w:lang w:val="en-GB"/>
+        </w:rPr>
+        <w:t>Biquad</w:t>
+      </w:r>
+      <w:proofErr w:type="spellEnd"/>
+      <w:r>
+        <w:rPr>
+          <w:rStyle w:val="Gl"/>
+          <w:b w:val="0"/>
+          <w:lang w:val="en-GB"/>
+        </w:rPr>
+        <w:t xml:space="preserve"> Filter </w:t>
+      </w:r>
+    </w:p>
+    <w:p>
+      <w:pPr>
+        <w:rPr>
+          <w:rStyle w:val="Gl"/>
+          <w:b w:val="0"/>
+          <w:lang w:val="en-GB"/>
+        </w:rPr>
+      </w:pPr>
+      <w:r>
+        <w:rPr>
+          <w:rStyle w:val="Gl"/>
+          <w:b w:val="0"/>
+          <w:lang w:val="en-GB"/>
+        </w:rPr>
+        <w:t>Low pass in which conditions</w:t>
+      </w:r>
+    </w:p>
+    <w:p>
+      <w:pPr>
+        <w:rPr>
+          <w:rStyle w:val="Gl"/>
+          <w:b w:val="0"/>
+          <w:lang w:val="en-GB"/>
+        </w:rPr>
+      </w:pPr>
+      <w:proofErr w:type="gramStart"/>
+      <w:r>
+        <w:rPr>
+          <w:rStyle w:val="Gl"/>
+          <w:b w:val="0"/>
+          <w:lang w:val="en-GB"/>
+        </w:rPr>
+        <w:t>Band pass</w:t>
+      </w:r>
+      <w:proofErr w:type="gramEnd"/>
+      <w:r>
+        <w:rPr>
+          <w:rStyle w:val="Gl"/>
+          <w:b w:val="0"/>
+          <w:lang w:val="en-GB"/>
+        </w:rPr>
+        <w:t xml:space="preserve"> in which conditions</w:t>
+      </w:r>
     </w:p>
     <w:p>
       <w:pPr>
@@ -836,103 +2180,16 @@
           <w:lang w:val="en-GB"/>
         </w:rPr>
       </w:pPr>
-      <w:r>
+    </w:p>
+    <w:p>
+      <w:pPr>
         <w:rPr>
           <w:rStyle w:val="Gl"/>
           <w:sz w:val="24"/>
           <w:szCs w:val="24"/>
           <w:lang w:val="en-GB"/>
         </w:rPr>
-        <w:t>FILTERING METHODS</w:t>
-      </w:r>
-    </w:p>
-    <w:p>
-      <w:pPr>
-        <w:rPr>
-          <w:rStyle w:val="Gl"/>
-          <w:b w:val="0"/>
-          <w:lang w:val="en-GB"/>
-        </w:rPr>
-      </w:pPr>
-      <w:r>
-        <w:rPr>
-          <w:rStyle w:val="Gl"/>
-          <w:b w:val="0"/>
-          <w:lang w:val="en-GB"/>
-        </w:rPr>
-        <w:t>Notch filter</w:t>
-      </w:r>
-    </w:p>
-    <w:p>
-      <w:pPr>
-        <w:rPr>
-          <w:rStyle w:val="Gl"/>
-          <w:b w:val="0"/>
-          <w:lang w:val="en-GB"/>
-        </w:rPr>
-      </w:pPr>
-      <w:proofErr w:type="spellStart"/>
-      <w:r>
-        <w:rPr>
-          <w:rStyle w:val="Gl"/>
-          <w:b w:val="0"/>
-          <w:lang w:val="en-GB"/>
-        </w:rPr>
-        <w:t>Biquad</w:t>
-      </w:r>
-      <w:proofErr w:type="spellEnd"/>
-      <w:r>
-        <w:rPr>
-          <w:rStyle w:val="Gl"/>
-          <w:b w:val="0"/>
-          <w:lang w:val="en-GB"/>
-        </w:rPr>
-        <w:t xml:space="preserve"> Filter </w:t>
-      </w:r>
-    </w:p>
-    <w:p>
-      <w:pPr>
-        <w:rPr>
-          <w:rStyle w:val="Gl"/>
-          <w:b w:val="0"/>
-          <w:lang w:val="en-GB"/>
-        </w:rPr>
-      </w:pPr>
-      <w:r>
-        <w:rPr>
-          <w:rStyle w:val="Gl"/>
-          <w:b w:val="0"/>
-          <w:lang w:val="en-GB"/>
-        </w:rPr>
-        <w:t>Low pass in which conditions</w:t>
-      </w:r>
-    </w:p>
-    <w:p>
-      <w:pPr>
-        <w:rPr>
-          <w:rStyle w:val="Gl"/>
-          <w:b w:val="0"/>
-          <w:lang w:val="en-GB"/>
-        </w:rPr>
-      </w:pPr>
-      <w:proofErr w:type="gramStart"/>
-      <w:r>
-        <w:rPr>
-          <w:rStyle w:val="Gl"/>
-          <w:b w:val="0"/>
-          <w:lang w:val="en-GB"/>
-        </w:rPr>
-        <w:t>Band pass</w:t>
-      </w:r>
-      <w:proofErr w:type="gramEnd"/>
-      <w:r>
-        <w:rPr>
-          <w:rStyle w:val="Gl"/>
-          <w:b w:val="0"/>
-          <w:lang w:val="en-GB"/>
-        </w:rPr>
-        <w:t xml:space="preserve"> in which conditions</w:t>
-      </w:r>
+      </w:pPr>
     </w:p>
     <w:p>
       <w:pPr>
@@ -953,213 +2210,13 @@
           <w:lang w:val="en-GB"/>
         </w:rPr>
       </w:pPr>
-    </w:p>
-    <w:p>
-      <w:pPr>
+      <w:r>
         <w:rPr>
           <w:rStyle w:val="Gl"/>
           <w:sz w:val="24"/>
           <w:szCs w:val="24"/>
           <w:lang w:val="en-GB"/>
         </w:rPr>
-      </w:pPr>
-    </w:p>
-    <w:p>
-      <w:pPr>
-        <w:rPr>
-          <w:rStyle w:val="Gl"/>
-          <w:sz w:val="24"/>
-          <w:szCs w:val="24"/>
-          <w:lang w:val="en-GB"/>
-        </w:rPr>
-      </w:pPr>
-    </w:p>
-    <w:p>
-      <w:pPr>
-        <w:rPr>
-          <w:rStyle w:val="Gl"/>
-          <w:sz w:val="24"/>
-          <w:szCs w:val="24"/>
-          <w:lang w:val="en-GB"/>
-        </w:rPr>
-      </w:pPr>
-    </w:p>
-    <w:p>
-      <w:pPr>
-        <w:rPr>
-          <w:rStyle w:val="Gl"/>
-          <w:sz w:val="24"/>
-          <w:szCs w:val="24"/>
-          <w:lang w:val="en-GB"/>
-        </w:rPr>
-      </w:pPr>
-    </w:p>
-    <w:p>
-      <w:pPr>
-        <w:rPr>
-          <w:rStyle w:val="Gl"/>
-          <w:sz w:val="24"/>
-          <w:szCs w:val="24"/>
-          <w:lang w:val="en-GB"/>
-        </w:rPr>
-      </w:pPr>
-    </w:p>
-    <w:p>
-      <w:pPr>
-        <w:rPr>
-          <w:rStyle w:val="Gl"/>
-          <w:sz w:val="24"/>
-          <w:szCs w:val="24"/>
-          <w:lang w:val="en-GB"/>
-        </w:rPr>
-      </w:pPr>
-    </w:p>
-    <w:p>
-      <w:pPr>
-        <w:rPr>
-          <w:rStyle w:val="Gl"/>
-          <w:sz w:val="24"/>
-          <w:szCs w:val="24"/>
-          <w:lang w:val="en-GB"/>
-        </w:rPr>
-      </w:pPr>
-    </w:p>
-    <w:p>
-      <w:pPr>
-        <w:rPr>
-          <w:rStyle w:val="Gl"/>
-          <w:sz w:val="24"/>
-          <w:szCs w:val="24"/>
-          <w:lang w:val="en-GB"/>
-        </w:rPr>
-      </w:pPr>
-    </w:p>
-    <w:p>
-      <w:pPr>
-        <w:rPr>
-          <w:rStyle w:val="Gl"/>
-          <w:sz w:val="24"/>
-          <w:szCs w:val="24"/>
-          <w:lang w:val="en-GB"/>
-        </w:rPr>
-      </w:pPr>
-    </w:p>
-    <w:p>
-      <w:pPr>
-        <w:rPr>
-          <w:rStyle w:val="Gl"/>
-          <w:sz w:val="24"/>
-          <w:szCs w:val="24"/>
-          <w:lang w:val="en-GB"/>
-        </w:rPr>
-      </w:pPr>
-    </w:p>
-    <w:p>
-      <w:pPr>
-        <w:rPr>
-          <w:rStyle w:val="Gl"/>
-          <w:sz w:val="24"/>
-          <w:szCs w:val="24"/>
-          <w:lang w:val="en-GB"/>
-        </w:rPr>
-      </w:pPr>
-    </w:p>
-    <w:p>
-      <w:pPr>
-        <w:rPr>
-          <w:rStyle w:val="Gl"/>
-          <w:sz w:val="24"/>
-          <w:szCs w:val="24"/>
-          <w:lang w:val="en-GB"/>
-        </w:rPr>
-      </w:pPr>
-    </w:p>
-    <w:p>
-      <w:pPr>
-        <w:rPr>
-          <w:rStyle w:val="Gl"/>
-          <w:sz w:val="24"/>
-          <w:szCs w:val="24"/>
-          <w:lang w:val="en-GB"/>
-        </w:rPr>
-      </w:pPr>
-    </w:p>
-    <w:p>
-      <w:pPr>
-        <w:rPr>
-          <w:rStyle w:val="Gl"/>
-          <w:sz w:val="24"/>
-          <w:szCs w:val="24"/>
-          <w:lang w:val="en-GB"/>
-        </w:rPr>
-      </w:pPr>
-    </w:p>
-    <w:p>
-      <w:pPr>
-        <w:rPr>
-          <w:rStyle w:val="Gl"/>
-          <w:sz w:val="24"/>
-          <w:szCs w:val="24"/>
-          <w:lang w:val="en-GB"/>
-        </w:rPr>
-      </w:pPr>
-    </w:p>
-    <w:p>
-      <w:pPr>
-        <w:rPr>
-          <w:rStyle w:val="Gl"/>
-          <w:sz w:val="24"/>
-          <w:szCs w:val="24"/>
-          <w:lang w:val="en-GB"/>
-        </w:rPr>
-      </w:pPr>
-    </w:p>
-    <w:p>
-      <w:pPr>
-        <w:rPr>
-          <w:rStyle w:val="Gl"/>
-          <w:sz w:val="24"/>
-          <w:szCs w:val="24"/>
-          <w:lang w:val="en-GB"/>
-        </w:rPr>
-      </w:pPr>
-    </w:p>
-    <w:p>
-      <w:pPr>
-        <w:rPr>
-          <w:rStyle w:val="Gl"/>
-          <w:sz w:val="24"/>
-          <w:szCs w:val="24"/>
-          <w:lang w:val="en-GB"/>
-        </w:rPr>
-      </w:pPr>
-    </w:p>
-    <w:p>
-      <w:pPr>
-        <w:rPr>
-          <w:rStyle w:val="Gl"/>
-          <w:sz w:val="24"/>
-          <w:szCs w:val="24"/>
-          <w:lang w:val="en-GB"/>
-        </w:rPr>
-      </w:pPr>
-    </w:p>
-    <w:p>
-      <w:pPr>
-        <w:rPr>
-          <w:rStyle w:val="Gl"/>
-          <w:sz w:val="24"/>
-          <w:szCs w:val="24"/>
-          <w:lang w:val="en-GB"/>
-        </w:rPr>
-      </w:pPr>
-      <w:r>
-        <w:rPr>
-          <w:rStyle w:val="Gl"/>
-          <w:sz w:val="24"/>
-          <w:szCs w:val="24"/>
-          <w:lang w:val="en-GB"/>
-        </w:rPr>
         <w:t>SYSTEM MANAGEMENT</w:t>
       </w:r>
     </w:p>
@@ -1450,6 +2507,59 @@
           <w:lang w:val="en-GB"/>
         </w:rPr>
         <w:t>?</w:t>
+      </w:r>
+    </w:p>
+    <w:p>
+      <w:pPr>
+        <w:rPr>
+          <w:rStyle w:val="Gl"/>
+          <w:b w:val="0"/>
+          <w:lang w:val="en-GB"/>
+        </w:rPr>
+      </w:pPr>
+      <w:r>
+        <w:rPr>
+          <w:rStyle w:val="Gl"/>
+          <w:b w:val="0"/>
+          <w:lang w:val="en-GB"/>
+        </w:rPr>
+        <w:t>DSP + FPGA</w:t>
+      </w:r>
+    </w:p>
+    <w:p>
+      <w:pPr>
+        <w:ind w:firstLine="708"/>
+        <w:rPr>
+          <w:rStyle w:val="Gl"/>
+          <w:b w:val="0"/>
+          <w:lang w:val="en-GB"/>
+        </w:rPr>
+      </w:pPr>
+      <w:r>
+        <w:rPr>
+          <w:rStyle w:val="Gl"/>
+          <w:b w:val="0"/>
+          <w:lang w:val="en-GB"/>
+        </w:rPr>
+        <w:t>DSP: Speed loop, position loop, Robust Adaptive Notch Filter</w:t>
+      </w:r>
+    </w:p>
+    <w:p>
+      <w:pPr>
+        <w:ind w:firstLine="708"/>
+        <w:rPr>
+          <w:rStyle w:val="Gl"/>
+          <w:b w:val="0"/>
+          <w:lang w:val="en-GB"/>
+        </w:rPr>
+      </w:pPr>
+      <w:r>
+        <w:rPr>
+          <w:rStyle w:val="Gl"/>
+          <w:b w:val="0"/>
+          <w:lang w:val="en-GB"/>
+        </w:rPr>
+        <w:t xml:space="preserve">FPGA: Current control loop, FFT, EKF </w:t>
       </w:r>
     </w:p>
     <w:p>
@@ -1732,6 +2842,63 @@
     <w:rPr>
       <w:b/>
       <w:bCs/>
+    </w:rPr>
+  </w:style>
+  <w:style w:type="table" w:styleId="TabloKlavuzu">
+    <w:name w:val="Table Grid"/>
+    <w:basedOn w:val="NormalTablo"/>
+    <w:uiPriority w:val="59"/>
+    <w:rsid w:val="00686E3E"/>
+    <w:pPr>
+      <w:spacing w:after="0" w:line="240" w:lineRule="auto"/>
+    </w:pPr>
+    <w:tblPr>
+      <w:tblInd w:w="0" w:type="dxa"/>
+      <w:tblBorders>
+        <w:top w:val="single" w:sz="4" w:space="0" w:color="auto"/>
+        <w:left w:val="single" w:sz="4" w:space="0" w:color="auto"/>
+        <w:bottom w:val="single" w:sz="4" w:space="0" w:color="auto"/>
+        <w:right w:val="single" w:sz="4" w:space="0" w:color="auto"/>
+        <w:insideH w:val="single" w:sz="4" w:space="0" w:color="auto"/>
+        <w:insideV w:val="single" w:sz="4" w:space="0" w:color="auto"/>
+      </w:tblBorders>
+      <w:tblCellMar>
+        <w:top w:w="0" w:type="dxa"/>
+        <w:left w:w="108" w:type="dxa"/>
+        <w:bottom w:w="0" w:type="dxa"/>
+        <w:right w:w="108" w:type="dxa"/>
+      </w:tblCellMar>
+    </w:tblPr>
+  </w:style>
+  <w:style w:type="paragraph" w:styleId="BalonMetni">
+    <w:name w:val="Balloon Text"/>
+    <w:basedOn w:val="Normal"/>
+    <w:link w:val="BalonMetniChar"/>
+    <w:uiPriority w:val="99"/>
+    <w:semiHidden/>
+    <w:unhideWhenUsed/>
+    <w:rsid w:val="00686E3E"/>
+    <w:pPr>
+      <w:spacing w:after="0" w:line="240" w:lineRule="auto"/>
+    </w:pPr>
+    <w:rPr>
+      <w:rFonts w:ascii="Tahoma" w:hAnsi="Tahoma" w:cs="Tahoma"/>
+      <w:sz w:val="16"/>
+      <w:szCs w:val="16"/>
+    </w:rPr>
+  </w:style>
+  <w:style w:type="character" w:customStyle="1" w:styleId="BalonMetniChar">
+    <w:name w:val="Balon Metni Char"/>
+    <w:basedOn w:val="VarsaylanParagrafYazTipi"/>
+    <w:link w:val="BalonMetni"/>
+    <w:uiPriority w:val="99"/>
+    <w:semiHidden/>
+    <w:rsid w:val="00686E3E"/>
+    <w:rPr>
+      <w:rFonts w:ascii="Tahoma" w:hAnsi="Tahoma" w:cs="Tahoma"/>
+      <w:sz w:val="16"/>
+      <w:szCs w:val="16"/>
+      <w:lang w:val="en-US"/>
     </w:rPr>
   </w:style>
 </w:styles>

</xml_diff>

<commit_message>
update on review paper
Review paper draft is updated as sections, subsections, contents.
Arçelik online meeting presentation added
</commit_message>
<xml_diff>
--- a/Parameter Estimation Works/Review on Mechanical Issues and Driver Solutions of Industrial Servo Sytems.docx
+++ b/Parameter Estimation Works/Review on Mechanical Issues and Driver Solutions of Industrial Servo Sytems.docx
@@ -297,7 +297,458 @@
           <w:b w:val="0"/>
           <w:lang w:val="en-GB"/>
         </w:rPr>
-        <w:t xml:space="preserve"> system can be done by controller-driver via motor with reflection from load to motor shaft.    </w:t>
+        <w:t xml:space="preserve"> system can be done by controller-driver via motor with reflection from load to motor shaft.</w:t>
+      </w:r>
+    </w:p>
+    <w:p>
+      <w:pPr>
+        <w:jc w:val="both"/>
+        <w:rPr>
+          <w:rStyle w:val="Gl"/>
+          <w:b w:val="0"/>
+          <w:lang w:val="en-GB"/>
+        </w:rPr>
+      </w:pPr>
+      <w:r>
+        <w:rPr>
+          <w:rStyle w:val="Gl"/>
+          <w:b w:val="0"/>
+          <w:lang w:val="en-GB"/>
+        </w:rPr>
+        <w:t>Offline</w:t>
+      </w:r>
+      <w:r>
+        <w:rPr>
+          <w:rStyle w:val="Gl"/>
+          <w:b w:val="0"/>
+          <w:lang w:val="en-GB"/>
+        </w:rPr>
+        <w:t xml:space="preserve"> (self commission or </w:t>
+      </w:r>
+      <w:proofErr w:type="spellStart"/>
+      <w:r>
+        <w:rPr>
+          <w:rStyle w:val="Gl"/>
+          <w:b w:val="0"/>
+          <w:lang w:val="en-GB"/>
+        </w:rPr>
+        <w:t>commision</w:t>
+      </w:r>
+      <w:proofErr w:type="spellEnd"/>
+      <w:r>
+        <w:rPr>
+          <w:rStyle w:val="Gl"/>
+          <w:b w:val="0"/>
+          <w:lang w:val="en-GB"/>
+        </w:rPr>
+        <w:t>)</w:t>
+      </w:r>
+    </w:p>
+    <w:p>
+      <w:pPr>
+        <w:jc w:val="both"/>
+        <w:rPr>
+          <w:rStyle w:val="Gl"/>
+          <w:b w:val="0"/>
+          <w:lang w:val="en-GB"/>
+        </w:rPr>
+      </w:pPr>
+      <w:r>
+        <w:rPr>
+          <w:rStyle w:val="Gl"/>
+          <w:b w:val="0"/>
+          <w:lang w:val="en-GB"/>
+        </w:rPr>
+        <w:t xml:space="preserve">1. </w:t>
+      </w:r>
+      <w:proofErr w:type="gramStart"/>
+      <w:r>
+        <w:rPr>
+          <w:rStyle w:val="Gl"/>
+          <w:b w:val="0"/>
+          <w:lang w:val="en-GB"/>
+        </w:rPr>
+        <w:t>detection</w:t>
+      </w:r>
+      <w:proofErr w:type="gramEnd"/>
+      <w:r>
+        <w:rPr>
+          <w:rStyle w:val="Gl"/>
+          <w:b w:val="0"/>
+          <w:lang w:val="en-GB"/>
+        </w:rPr>
+        <w:t xml:space="preserve"> of the disturbance of the system</w:t>
+      </w:r>
+    </w:p>
+    <w:p>
+      <w:pPr>
+        <w:jc w:val="both"/>
+        <w:rPr>
+          <w:rStyle w:val="Gl"/>
+          <w:b w:val="0"/>
+          <w:lang w:val="en-GB"/>
+        </w:rPr>
+      </w:pPr>
+      <w:r>
+        <w:rPr>
+          <w:rStyle w:val="Gl"/>
+          <w:b w:val="0"/>
+          <w:lang w:val="en-GB"/>
+        </w:rPr>
+        <w:tab/>
+        <w:t>From speed error, torque error, position error etc. or manual observation</w:t>
+      </w:r>
+    </w:p>
+    <w:p>
+      <w:pPr>
+        <w:jc w:val="both"/>
+        <w:rPr>
+          <w:rStyle w:val="Gl"/>
+          <w:b w:val="0"/>
+          <w:lang w:val="en-GB"/>
+        </w:rPr>
+      </w:pPr>
+      <w:r>
+        <w:rPr>
+          <w:rStyle w:val="Gl"/>
+          <w:b w:val="0"/>
+          <w:lang w:val="en-GB"/>
+        </w:rPr>
+        <w:t xml:space="preserve">2. </w:t>
+      </w:r>
+      <w:proofErr w:type="gramStart"/>
+      <w:r>
+        <w:rPr>
+          <w:rStyle w:val="Gl"/>
+          <w:b w:val="0"/>
+          <w:lang w:val="en-GB"/>
+        </w:rPr>
+        <w:t>stop</w:t>
+      </w:r>
+      <w:proofErr w:type="gramEnd"/>
+      <w:r>
+        <w:rPr>
+          <w:rStyle w:val="Gl"/>
+          <w:b w:val="0"/>
+          <w:lang w:val="en-GB"/>
+        </w:rPr>
+        <w:t xml:space="preserve"> or halt or pause the system</w:t>
+      </w:r>
+    </w:p>
+    <w:p>
+      <w:pPr>
+        <w:jc w:val="both"/>
+        <w:rPr>
+          <w:rStyle w:val="Gl"/>
+          <w:b w:val="0"/>
+          <w:lang w:val="en-GB"/>
+        </w:rPr>
+      </w:pPr>
+      <w:r>
+        <w:rPr>
+          <w:rStyle w:val="Gl"/>
+          <w:b w:val="0"/>
+          <w:lang w:val="en-GB"/>
+        </w:rPr>
+        <w:t>3. Start pre defined routine</w:t>
+      </w:r>
+    </w:p>
+    <w:p>
+      <w:pPr>
+        <w:jc w:val="both"/>
+        <w:rPr>
+          <w:rStyle w:val="Gl"/>
+          <w:b w:val="0"/>
+          <w:lang w:val="en-GB"/>
+        </w:rPr>
+      </w:pPr>
+      <w:r>
+        <w:rPr>
+          <w:rStyle w:val="Gl"/>
+          <w:b w:val="0"/>
+          <w:lang w:val="en-GB"/>
+        </w:rPr>
+        <w:t xml:space="preserve">4. </w:t>
+      </w:r>
+      <w:proofErr w:type="gramStart"/>
+      <w:r>
+        <w:rPr>
+          <w:rStyle w:val="Gl"/>
+          <w:b w:val="0"/>
+          <w:lang w:val="en-GB"/>
+        </w:rPr>
+        <w:t>calculate</w:t>
+      </w:r>
+      <w:proofErr w:type="gramEnd"/>
+      <w:r>
+        <w:rPr>
+          <w:rStyle w:val="Gl"/>
+          <w:b w:val="0"/>
+          <w:lang w:val="en-GB"/>
+        </w:rPr>
+        <w:t xml:space="preserve"> parameters</w:t>
+      </w:r>
+    </w:p>
+    <w:p>
+      <w:pPr>
+        <w:jc w:val="both"/>
+        <w:rPr>
+          <w:rStyle w:val="Gl"/>
+          <w:b w:val="0"/>
+          <w:lang w:val="en-GB"/>
+        </w:rPr>
+      </w:pPr>
+      <w:r>
+        <w:rPr>
+          <w:rStyle w:val="Gl"/>
+          <w:b w:val="0"/>
+          <w:lang w:val="en-GB"/>
+        </w:rPr>
+        <w:t>5. reactivate the load again</w:t>
+      </w:r>
+    </w:p>
+    <w:p>
+      <w:pPr>
+        <w:jc w:val="both"/>
+        <w:rPr>
+          <w:rStyle w:val="Gl"/>
+          <w:b w:val="0"/>
+          <w:lang w:val="en-GB"/>
+        </w:rPr>
+      </w:pPr>
+      <w:r>
+        <w:rPr>
+          <w:rStyle w:val="Gl"/>
+          <w:b w:val="0"/>
+          <w:lang w:val="en-GB"/>
+        </w:rPr>
+        <w:t>Online</w:t>
+      </w:r>
+    </w:p>
+    <w:p>
+      <w:pPr>
+        <w:jc w:val="both"/>
+        <w:rPr>
+          <w:rStyle w:val="Gl"/>
+          <w:b w:val="0"/>
+          <w:lang w:val="en-GB"/>
+        </w:rPr>
+      </w:pPr>
+      <w:r>
+        <w:rPr>
+          <w:rStyle w:val="Gl"/>
+          <w:b w:val="0"/>
+          <w:lang w:val="en-GB"/>
+        </w:rPr>
+        <w:t xml:space="preserve">1. </w:t>
+      </w:r>
+      <w:proofErr w:type="gramStart"/>
+      <w:r>
+        <w:rPr>
+          <w:rStyle w:val="Gl"/>
+          <w:b w:val="0"/>
+          <w:lang w:val="en-GB"/>
+        </w:rPr>
+        <w:t>detection</w:t>
+      </w:r>
+      <w:proofErr w:type="gramEnd"/>
+      <w:r>
+        <w:rPr>
+          <w:rStyle w:val="Gl"/>
+          <w:b w:val="0"/>
+          <w:lang w:val="en-GB"/>
+        </w:rPr>
+        <w:t xml:space="preserve"> of the disturbance of the system</w:t>
+      </w:r>
+    </w:p>
+    <w:p>
+      <w:pPr>
+        <w:jc w:val="both"/>
+        <w:rPr>
+          <w:rStyle w:val="Gl"/>
+          <w:b w:val="0"/>
+          <w:lang w:val="en-GB"/>
+        </w:rPr>
+      </w:pPr>
+      <w:r>
+        <w:rPr>
+          <w:rStyle w:val="Gl"/>
+          <w:b w:val="0"/>
+          <w:lang w:val="en-GB"/>
+        </w:rPr>
+        <w:tab/>
+        <w:t>From speed error, torque error, position error etc.</w:t>
+      </w:r>
+    </w:p>
+    <w:p>
+      <w:pPr>
+        <w:jc w:val="both"/>
+        <w:rPr>
+          <w:rStyle w:val="Gl"/>
+          <w:b w:val="0"/>
+          <w:lang w:val="en-GB"/>
+        </w:rPr>
+      </w:pPr>
+      <w:r>
+        <w:rPr>
+          <w:rStyle w:val="Gl"/>
+          <w:b w:val="0"/>
+          <w:lang w:val="en-GB"/>
+        </w:rPr>
+        <w:t xml:space="preserve">2. </w:t>
+      </w:r>
+      <w:proofErr w:type="gramStart"/>
+      <w:r>
+        <w:rPr>
+          <w:rStyle w:val="Gl"/>
+          <w:b w:val="0"/>
+          <w:lang w:val="en-GB"/>
+        </w:rPr>
+        <w:t>detection</w:t>
+      </w:r>
+      <w:proofErr w:type="gramEnd"/>
+      <w:r>
+        <w:rPr>
+          <w:rStyle w:val="Gl"/>
+          <w:b w:val="0"/>
+          <w:lang w:val="en-GB"/>
+        </w:rPr>
+        <w:t xml:space="preserve"> of the frequency of the disturbance</w:t>
+      </w:r>
+    </w:p>
+    <w:p>
+      <w:pPr>
+        <w:jc w:val="both"/>
+        <w:rPr>
+          <w:rStyle w:val="Gl"/>
+          <w:b w:val="0"/>
+          <w:lang w:val="en-GB"/>
+        </w:rPr>
+      </w:pPr>
+      <w:r>
+        <w:rPr>
+          <w:rStyle w:val="Gl"/>
+          <w:b w:val="0"/>
+          <w:lang w:val="en-GB"/>
+        </w:rPr>
+        <w:lastRenderedPageBreak/>
+        <w:tab/>
+      </w:r>
+      <w:proofErr w:type="spellStart"/>
+      <w:r>
+        <w:rPr>
+          <w:rStyle w:val="Gl"/>
+          <w:b w:val="0"/>
+          <w:lang w:val="en-GB"/>
+        </w:rPr>
+        <w:t>Fft</w:t>
+      </w:r>
+      <w:proofErr w:type="spellEnd"/>
+      <w:r>
+        <w:rPr>
+          <w:rStyle w:val="Gl"/>
+          <w:b w:val="0"/>
+          <w:lang w:val="en-GB"/>
+        </w:rPr>
+        <w:t>, iteration, state variables</w:t>
+      </w:r>
+      <w:proofErr w:type="gramStart"/>
+      <w:r>
+        <w:rPr>
+          <w:rStyle w:val="Gl"/>
+          <w:b w:val="0"/>
+          <w:lang w:val="en-GB"/>
+        </w:rPr>
+        <w:t>, ..</w:t>
+      </w:r>
+      <w:proofErr w:type="gramEnd"/>
+    </w:p>
+    <w:p>
+      <w:pPr>
+        <w:jc w:val="both"/>
+        <w:rPr>
+          <w:rStyle w:val="Gl"/>
+          <w:b w:val="0"/>
+          <w:lang w:val="en-GB"/>
+        </w:rPr>
+      </w:pPr>
+      <w:r>
+        <w:rPr>
+          <w:rStyle w:val="Gl"/>
+          <w:b w:val="0"/>
+          <w:lang w:val="en-GB"/>
+        </w:rPr>
+        <w:t xml:space="preserve">3. </w:t>
+      </w:r>
+      <w:proofErr w:type="gramStart"/>
+      <w:r>
+        <w:rPr>
+          <w:rStyle w:val="Gl"/>
+          <w:b w:val="0"/>
+          <w:lang w:val="en-GB"/>
+        </w:rPr>
+        <w:t>detection</w:t>
+      </w:r>
+      <w:proofErr w:type="gramEnd"/>
+      <w:r>
+        <w:rPr>
+          <w:rStyle w:val="Gl"/>
+          <w:b w:val="0"/>
+          <w:lang w:val="en-GB"/>
+        </w:rPr>
+        <w:t xml:space="preserve"> of the amplitude and bandwidth of the disturbance</w:t>
+      </w:r>
+    </w:p>
+    <w:p>
+      <w:pPr>
+        <w:jc w:val="both"/>
+        <w:rPr>
+          <w:rStyle w:val="Gl"/>
+          <w:b w:val="0"/>
+          <w:lang w:val="en-GB"/>
+        </w:rPr>
+      </w:pPr>
+      <w:r>
+        <w:rPr>
+          <w:rStyle w:val="Gl"/>
+          <w:b w:val="0"/>
+          <w:lang w:val="en-GB"/>
+        </w:rPr>
+        <w:t xml:space="preserve">4. Filter setting with respect to </w:t>
+      </w:r>
+      <w:r>
+        <w:rPr>
+          <w:rStyle w:val="Gl"/>
+          <w:b w:val="0"/>
+          <w:lang w:val="en-GB"/>
+        </w:rPr>
+        <w:t>detected f, q, BW</w:t>
+      </w:r>
+      <w:r>
+        <w:rPr>
+          <w:rStyle w:val="Gl"/>
+          <w:b w:val="0"/>
+          <w:lang w:val="en-GB"/>
+        </w:rPr>
+        <w:t xml:space="preserve"> </w:t>
+      </w:r>
+    </w:p>
+    <w:p>
+      <w:pPr>
+        <w:jc w:val="both"/>
+        <w:rPr>
+          <w:rStyle w:val="Gl"/>
+          <w:b w:val="0"/>
+          <w:lang w:val="en-GB"/>
+        </w:rPr>
+      </w:pPr>
+      <w:r>
+        <w:rPr>
+          <w:rStyle w:val="Gl"/>
+          <w:b w:val="0"/>
+          <w:lang w:val="en-GB"/>
+        </w:rPr>
+        <w:t xml:space="preserve">   </w:t>
       </w:r>
     </w:p>
     <w:p>
@@ -345,6 +796,106 @@
     </w:p>
     <w:p>
       <w:pPr>
+        <w:rPr>
+          <w:rStyle w:val="Gl"/>
+          <w:b w:val="0"/>
+          <w:lang w:val="en-GB"/>
+        </w:rPr>
+      </w:pPr>
+      <w:r>
+        <w:rPr>
+          <w:rStyle w:val="Gl"/>
+          <w:b w:val="0"/>
+          <w:lang w:val="en-GB"/>
+        </w:rPr>
+        <w:t>Reflection to motor</w:t>
+      </w:r>
+      <w:r>
+        <w:rPr>
+          <w:rStyle w:val="Gl"/>
+          <w:b w:val="0"/>
+          <w:lang w:val="en-GB"/>
+        </w:rPr>
+        <w:t xml:space="preserve"> and driver side</w:t>
+      </w:r>
+      <w:r>
+        <w:rPr>
+          <w:rStyle w:val="Gl"/>
+          <w:b w:val="0"/>
+          <w:lang w:val="en-GB"/>
+        </w:rPr>
+        <w:t xml:space="preserve"> (speed error, torque ripple, current error, phase difference ...)</w:t>
+      </w:r>
+    </w:p>
+    <w:p>
+      <w:pPr>
+        <w:rPr>
+          <w:rStyle w:val="Gl"/>
+          <w:b w:val="0"/>
+          <w:lang w:val="en-GB"/>
+        </w:rPr>
+      </w:pPr>
+      <w:r>
+        <w:rPr>
+          <w:rStyle w:val="Gl"/>
+          <w:b w:val="0"/>
+          <w:lang w:val="en-GB"/>
+        </w:rPr>
+        <w:t xml:space="preserve">Characterized of issue – </w:t>
+      </w:r>
+      <w:r>
+        <w:rPr>
+          <w:rStyle w:val="Gl"/>
+          <w:b w:val="0"/>
+          <w:lang w:val="en-GB"/>
+        </w:rPr>
+        <w:t xml:space="preserve">frequency, </w:t>
+      </w:r>
+      <w:r>
+        <w:rPr>
+          <w:rStyle w:val="Gl"/>
+          <w:b w:val="0"/>
+          <w:lang w:val="en-GB"/>
+        </w:rPr>
+        <w:t xml:space="preserve">peak and width definition of </w:t>
+      </w:r>
+      <w:proofErr w:type="gramStart"/>
+      <w:r>
+        <w:rPr>
+          <w:rStyle w:val="Gl"/>
+          <w:b w:val="0"/>
+          <w:lang w:val="en-GB"/>
+        </w:rPr>
+        <w:t>disturbance</w:t>
+      </w:r>
+      <w:r>
+        <w:rPr>
+          <w:rStyle w:val="Gl"/>
+          <w:b w:val="0"/>
+          <w:lang w:val="en-GB"/>
+        </w:rPr>
+        <w:t>s,</w:t>
+      </w:r>
+      <w:proofErr w:type="gramEnd"/>
+      <w:r>
+        <w:rPr>
+          <w:rStyle w:val="Gl"/>
+          <w:b w:val="0"/>
+          <w:lang w:val="en-GB"/>
+        </w:rPr>
+        <w:t xml:space="preserve"> shapes in time and freq domain. </w:t>
+      </w:r>
+      <w:r>
+        <w:rPr>
+          <w:rStyle w:val="Gl"/>
+          <w:b w:val="0"/>
+          <w:lang w:val="en-GB"/>
+        </w:rPr>
+        <w:t xml:space="preserve"> </w:t>
+      </w:r>
+    </w:p>
+    <w:p>
+      <w:pPr>
         <w:ind w:firstLine="708"/>
         <w:rPr>
           <w:rStyle w:val="Gl"/>
@@ -358,49 +909,64 @@
           <w:b w:val="0"/>
           <w:lang w:val="en-GB"/>
         </w:rPr>
-        <w:t>Model of 2 mass system</w:t>
-      </w:r>
-    </w:p>
-    <w:p>
-      <w:pPr>
-        <w:rPr>
-          <w:rStyle w:val="Gl"/>
-          <w:b w:val="0"/>
-          <w:lang w:val="en-GB"/>
-        </w:rPr>
-      </w:pPr>
-      <w:r>
-        <w:rPr>
-          <w:rStyle w:val="Gl"/>
-          <w:b w:val="0"/>
-          <w:lang w:val="en-GB"/>
-        </w:rPr>
-        <w:t>Reflection to motor</w:t>
-      </w:r>
-      <w:r>
-        <w:rPr>
-          <w:rStyle w:val="Gl"/>
-          <w:b w:val="0"/>
-          <w:lang w:val="en-GB"/>
-        </w:rPr>
-        <w:t xml:space="preserve"> and driver side</w:t>
-      </w:r>
-    </w:p>
-    <w:p>
-      <w:pPr>
-        <w:rPr>
-          <w:rStyle w:val="Gl"/>
-          <w:b w:val="0"/>
-          <w:lang w:val="en-GB"/>
-        </w:rPr>
-      </w:pPr>
-      <w:r>
-        <w:rPr>
-          <w:rStyle w:val="Gl"/>
-          <w:b w:val="0"/>
-          <w:lang w:val="en-GB"/>
-        </w:rPr>
-        <w:t xml:space="preserve">Characterized of issue – peak and width definition of disturbance 1 periodic 2 non periodic </w:t>
+        <w:t xml:space="preserve">1 periodic </w:t>
+      </w:r>
+      <w:r>
+        <w:rPr>
+          <w:rStyle w:val="Gl"/>
+          <w:b w:val="0"/>
+          <w:lang w:val="en-GB"/>
+        </w:rPr>
+        <w:t>characteristic</w:t>
+      </w:r>
+    </w:p>
+    <w:p>
+      <w:pPr>
+        <w:ind w:firstLine="708"/>
+        <w:rPr>
+          <w:rStyle w:val="Gl"/>
+          <w:b w:val="0"/>
+          <w:lang w:val="en-GB"/>
+        </w:rPr>
+      </w:pPr>
+      <w:r>
+        <w:rPr>
+          <w:rStyle w:val="Gl"/>
+          <w:b w:val="0"/>
+          <w:lang w:val="en-GB"/>
+        </w:rPr>
+        <w:t>2 non periodic</w:t>
+      </w:r>
+      <w:r>
+        <w:rPr>
+          <w:rStyle w:val="Gl"/>
+          <w:b w:val="0"/>
+          <w:lang w:val="en-GB"/>
+        </w:rPr>
+        <w:t xml:space="preserve"> characteristic</w:t>
+      </w:r>
+      <w:r>
+        <w:rPr>
+          <w:rStyle w:val="Gl"/>
+          <w:b w:val="0"/>
+          <w:lang w:val="en-GB"/>
+        </w:rPr>
+        <w:t xml:space="preserve"> </w:t>
+      </w:r>
+    </w:p>
+    <w:p>
+      <w:pPr>
+        <w:rPr>
+          <w:rStyle w:val="Gl"/>
+          <w:lang w:val="en-GB"/>
+        </w:rPr>
+      </w:pPr>
+      <w:r>
+        <w:rPr>
+          <w:rStyle w:val="Gl"/>
+          <w:lang w:val="en-GB"/>
+        </w:rPr>
+        <w:t>Parameters</w:t>
       </w:r>
     </w:p>
     <w:p>
@@ -751,7 +1317,6 @@
           <w:b w:val="0"/>
           <w:lang w:val="en-GB"/>
         </w:rPr>
-        <w:lastRenderedPageBreak/>
         <w:t>Mechanical Parameter</w:t>
       </w:r>
       <w:r>
@@ -1027,77 +1592,6 @@
           <w:lang w:val="en-GB"/>
         </w:rPr>
       </w:pPr>
-    </w:p>
-    <w:p>
-      <w:pPr>
-        <w:rPr>
-          <w:rStyle w:val="Gl"/>
-          <w:b w:val="0"/>
-          <w:lang w:val="en-GB"/>
-        </w:rPr>
-      </w:pPr>
-      <w:proofErr w:type="gramStart"/>
-      <w:r>
-        <w:rPr>
-          <w:rStyle w:val="Gl"/>
-          <w:b w:val="0"/>
-          <w:lang w:val="en-GB"/>
-        </w:rPr>
-        <w:t>Modelling  (</w:t>
-      </w:r>
-      <w:proofErr w:type="gramEnd"/>
-      <w:r>
-        <w:rPr>
-          <w:rStyle w:val="Gl"/>
-          <w:b w:val="0"/>
-          <w:lang w:val="en-GB"/>
-        </w:rPr>
-        <w:t xml:space="preserve">mechanical issue disturbance </w:t>
-      </w:r>
-      <w:proofErr w:type="spellStart"/>
-      <w:r>
-        <w:rPr>
-          <w:rStyle w:val="Gl"/>
-          <w:b w:val="0"/>
-          <w:lang w:val="en-GB"/>
-        </w:rPr>
-        <w:t>olarak</w:t>
-      </w:r>
-      <w:proofErr w:type="spellEnd"/>
-      <w:r>
-        <w:rPr>
-          <w:rStyle w:val="Gl"/>
-          <w:b w:val="0"/>
-          <w:lang w:val="en-GB"/>
-        </w:rPr>
-        <w:t xml:space="preserve"> </w:t>
-      </w:r>
-      <w:proofErr w:type="spellStart"/>
-      <w:r>
-        <w:rPr>
-          <w:rStyle w:val="Gl"/>
-          <w:b w:val="0"/>
-          <w:lang w:val="en-GB"/>
-        </w:rPr>
-        <w:t>modellenebilir</w:t>
-      </w:r>
-      <w:proofErr w:type="spellEnd"/>
-      <w:r>
-        <w:rPr>
-          <w:rStyle w:val="Gl"/>
-          <w:b w:val="0"/>
-          <w:lang w:val="en-GB"/>
-        </w:rPr>
-        <w:t>)</w:t>
-      </w:r>
-      <w:r>
-        <w:rPr>
-          <w:rStyle w:val="Gl"/>
-          <w:b w:val="0"/>
-          <w:lang w:val="en-GB"/>
-        </w:rPr>
-        <w:t xml:space="preserve"> (critical variables)</w:t>
-      </w:r>
     </w:p>
     <w:tbl>
       <w:tblPr>
@@ -1438,6 +1932,279 @@
       <w:pPr>
         <w:rPr>
           <w:rStyle w:val="Gl"/>
+          <w:b w:val="0"/>
+          <w:lang w:val="en-GB"/>
+        </w:rPr>
+      </w:pPr>
+    </w:p>
+    <w:p>
+      <w:pPr>
+        <w:rPr>
+          <w:rStyle w:val="Gl"/>
+          <w:b w:val="0"/>
+          <w:lang w:val="en-GB"/>
+        </w:rPr>
+      </w:pPr>
+      <w:r>
+        <w:rPr>
+          <w:rStyle w:val="Gl"/>
+          <w:lang w:val="en-GB"/>
+        </w:rPr>
+        <w:t xml:space="preserve">Modelling </w:t>
+      </w:r>
+      <w:r>
+        <w:rPr>
+          <w:rStyle w:val="Gl"/>
+          <w:b w:val="0"/>
+          <w:lang w:val="en-GB"/>
+        </w:rPr>
+        <w:t xml:space="preserve"> </w:t>
+      </w:r>
+    </w:p>
+    <w:p>
+      <w:pPr>
+        <w:rPr>
+          <w:rStyle w:val="Gl"/>
+          <w:b w:val="0"/>
+          <w:lang w:val="en-GB"/>
+        </w:rPr>
+      </w:pPr>
+      <w:r>
+        <w:rPr>
+          <w:rStyle w:val="Gl"/>
+          <w:b w:val="0"/>
+          <w:lang w:val="en-GB"/>
+        </w:rPr>
+        <w:t xml:space="preserve">Motor types (DC, Induction Machine, </w:t>
+      </w:r>
+      <w:r>
+        <w:rPr>
+          <w:rStyle w:val="Gl"/>
+          <w:lang w:val="en-GB"/>
+        </w:rPr>
+        <w:t>PMAC</w:t>
+      </w:r>
+      <w:r>
+        <w:rPr>
+          <w:rStyle w:val="Gl"/>
+          <w:b w:val="0"/>
+          <w:lang w:val="en-GB"/>
+        </w:rPr>
+        <w:t>) math model</w:t>
+      </w:r>
+    </w:p>
+    <w:p>
+      <w:pPr>
+        <w:rPr>
+          <w:rStyle w:val="Gl"/>
+          <w:b w:val="0"/>
+          <w:lang w:val="en-GB"/>
+        </w:rPr>
+      </w:pPr>
+      <w:r>
+        <w:rPr>
+          <w:rStyle w:val="Gl"/>
+          <w:b w:val="0"/>
+          <w:lang w:val="en-GB"/>
+        </w:rPr>
+        <w:t xml:space="preserve">Model of 2 </w:t>
+      </w:r>
+      <w:r>
+        <w:rPr>
+          <w:rStyle w:val="Gl"/>
+          <w:b w:val="0"/>
+          <w:lang w:val="en-GB"/>
+        </w:rPr>
+        <w:t xml:space="preserve">and 3 </w:t>
+      </w:r>
+      <w:r>
+        <w:rPr>
+          <w:rStyle w:val="Gl"/>
+          <w:b w:val="0"/>
+          <w:lang w:val="en-GB"/>
+        </w:rPr>
+        <w:t>mass system</w:t>
+      </w:r>
+    </w:p>
+    <w:p>
+      <w:pPr>
+        <w:rPr>
+          <w:rStyle w:val="Gl"/>
+          <w:b w:val="0"/>
+          <w:lang w:val="en-GB"/>
+        </w:rPr>
+      </w:pPr>
+      <w:proofErr w:type="spellStart"/>
+      <w:r>
+        <w:rPr>
+          <w:rStyle w:val="Gl"/>
+          <w:b w:val="0"/>
+          <w:lang w:val="en-GB"/>
+        </w:rPr>
+        <w:t>Matlab</w:t>
+      </w:r>
+      <w:proofErr w:type="spellEnd"/>
+      <w:r>
+        <w:rPr>
+          <w:rStyle w:val="Gl"/>
+          <w:b w:val="0"/>
+          <w:lang w:val="en-GB"/>
+        </w:rPr>
+        <w:t xml:space="preserve"> models – real models (conveyor belt, gear wheel, fly wheel, robotic arms</w:t>
+      </w:r>
+      <w:r>
+        <w:rPr>
+          <w:rStyle w:val="Gl"/>
+          <w:b w:val="0"/>
+          <w:lang w:val="en-GB"/>
+        </w:rPr>
+        <w:t xml:space="preserve"> motions</w:t>
+      </w:r>
+      <w:r>
+        <w:rPr>
+          <w:rStyle w:val="Gl"/>
+          <w:b w:val="0"/>
+          <w:lang w:val="en-GB"/>
+        </w:rPr>
+        <w:t>)</w:t>
+      </w:r>
+    </w:p>
+    <w:p>
+      <w:pPr>
+        <w:rPr>
+          <w:rStyle w:val="Gl"/>
+          <w:b w:val="0"/>
+          <w:lang w:val="en-GB"/>
+        </w:rPr>
+      </w:pPr>
+      <w:r>
+        <w:rPr>
+          <w:rStyle w:val="Gl"/>
+          <w:b w:val="0"/>
+          <w:lang w:val="en-GB"/>
+        </w:rPr>
+        <w:t>Non</w:t>
+      </w:r>
+      <w:r>
+        <w:rPr>
+          <w:rStyle w:val="Gl"/>
+          <w:b w:val="0"/>
+          <w:lang w:val="en-GB"/>
+        </w:rPr>
+        <w:t>linear mechanical models and</w:t>
+      </w:r>
+      <w:r>
+        <w:rPr>
+          <w:rStyle w:val="Gl"/>
+          <w:b w:val="0"/>
+          <w:lang w:val="en-GB"/>
+        </w:rPr>
+        <w:t xml:space="preserve"> mathematical expressions</w:t>
+      </w:r>
+    </w:p>
+    <w:p>
+      <w:pPr>
+        <w:rPr>
+          <w:rStyle w:val="Gl"/>
+          <w:lang w:val="en-GB"/>
+        </w:rPr>
+      </w:pPr>
+    </w:p>
+    <w:p>
+      <w:pPr>
+        <w:rPr>
+          <w:rStyle w:val="Gl"/>
+          <w:b w:val="0"/>
+          <w:lang w:val="en-GB"/>
+        </w:rPr>
+      </w:pPr>
+      <w:r>
+        <w:rPr>
+          <w:rStyle w:val="Gl"/>
+          <w:lang w:val="en-GB"/>
+        </w:rPr>
+        <w:t>Controller and drivers</w:t>
+      </w:r>
+      <w:r>
+        <w:rPr>
+          <w:rStyle w:val="Gl"/>
+          <w:lang w:val="en-GB"/>
+        </w:rPr>
+        <w:t xml:space="preserve"> </w:t>
+      </w:r>
+      <w:r>
+        <w:rPr>
+          <w:rStyle w:val="Gl"/>
+          <w:b w:val="0"/>
+          <w:lang w:val="en-GB"/>
+        </w:rPr>
+        <w:t xml:space="preserve"> </w:t>
+      </w:r>
+    </w:p>
+    <w:p>
+      <w:pPr>
+        <w:rPr>
+          <w:rStyle w:val="Gl"/>
+          <w:b w:val="0"/>
+          <w:lang w:val="en-GB"/>
+        </w:rPr>
+      </w:pPr>
+      <w:r>
+        <w:rPr>
+          <w:rStyle w:val="Gl"/>
+          <w:b w:val="0"/>
+          <w:lang w:val="en-GB"/>
+        </w:rPr>
+        <w:t>Current Controller</w:t>
+      </w:r>
+    </w:p>
+    <w:p>
+      <w:pPr>
+        <w:rPr>
+          <w:rStyle w:val="Gl"/>
+          <w:b w:val="0"/>
+          <w:lang w:val="en-GB"/>
+        </w:rPr>
+      </w:pPr>
+      <w:r>
+        <w:rPr>
+          <w:rStyle w:val="Gl"/>
+          <w:b w:val="0"/>
+          <w:lang w:val="en-GB"/>
+        </w:rPr>
+        <w:t>Speed Controller</w:t>
+      </w:r>
+    </w:p>
+    <w:p>
+      <w:pPr>
+        <w:rPr>
+          <w:rStyle w:val="Gl"/>
+          <w:b w:val="0"/>
+          <w:lang w:val="en-GB"/>
+        </w:rPr>
+      </w:pPr>
+      <w:r>
+        <w:rPr>
+          <w:rStyle w:val="Gl"/>
+          <w:b w:val="0"/>
+          <w:lang w:val="en-GB"/>
+        </w:rPr>
+        <w:t>Position Controller</w:t>
+      </w:r>
+    </w:p>
+    <w:p>
+      <w:pPr>
+        <w:rPr>
+          <w:rStyle w:val="Gl"/>
+          <w:b w:val="0"/>
+          <w:lang w:val="en-GB"/>
+        </w:rPr>
+      </w:pPr>
+    </w:p>
+    <w:p>
+      <w:pPr>
+        <w:rPr>
+          <w:rStyle w:val="Gl"/>
           <w:rFonts w:ascii="Times New Roman" w:hAnsi="Times New Roman" w:cs="Times New Roman"/>
           <w:lang w:val="en-GB"/>
         </w:rPr>
@@ -1824,6 +2591,328 @@
         </w:rPr>
         <w:t xml:space="preserve"> techniques</w:t>
       </w:r>
+    </w:p>
+    <w:p>
+      <w:pPr>
+        <w:rPr>
+          <w:rStyle w:val="Gl"/>
+          <w:rFonts w:ascii="Times New Roman" w:hAnsi="Times New Roman" w:cs="Times New Roman"/>
+          <w:lang w:val="en-GB"/>
+        </w:rPr>
+      </w:pPr>
+    </w:p>
+    <w:p>
+      <w:pPr>
+        <w:rPr>
+          <w:rStyle w:val="Gl"/>
+          <w:rFonts w:ascii="Times New Roman" w:hAnsi="Times New Roman" w:cs="Times New Roman"/>
+          <w:lang w:val="en-GB"/>
+        </w:rPr>
+      </w:pPr>
+    </w:p>
+    <w:p>
+      <w:pPr>
+        <w:rPr>
+          <w:rStyle w:val="Gl"/>
+          <w:rFonts w:ascii="Times New Roman" w:hAnsi="Times New Roman" w:cs="Times New Roman"/>
+          <w:lang w:val="en-GB"/>
+        </w:rPr>
+      </w:pPr>
+    </w:p>
+    <w:p>
+      <w:pPr>
+        <w:rPr>
+          <w:rStyle w:val="Gl"/>
+          <w:rFonts w:ascii="Times New Roman" w:hAnsi="Times New Roman" w:cs="Times New Roman"/>
+          <w:lang w:val="en-GB"/>
+        </w:rPr>
+      </w:pPr>
+    </w:p>
+    <w:p>
+      <w:pPr>
+        <w:rPr>
+          <w:rStyle w:val="Gl"/>
+          <w:rFonts w:ascii="Times New Roman" w:hAnsi="Times New Roman" w:cs="Times New Roman"/>
+          <w:lang w:val="en-GB"/>
+        </w:rPr>
+      </w:pPr>
+    </w:p>
+    <w:p>
+      <w:pPr>
+        <w:rPr>
+          <w:rStyle w:val="Gl"/>
+          <w:rFonts w:ascii="Times New Roman" w:hAnsi="Times New Roman" w:cs="Times New Roman"/>
+          <w:lang w:val="en-GB"/>
+        </w:rPr>
+      </w:pPr>
+    </w:p>
+    <w:p>
+      <w:pPr>
+        <w:rPr>
+          <w:rStyle w:val="Gl"/>
+          <w:rFonts w:ascii="Times New Roman" w:hAnsi="Times New Roman" w:cs="Times New Roman"/>
+          <w:lang w:val="en-GB"/>
+        </w:rPr>
+      </w:pPr>
+    </w:p>
+    <w:p>
+      <w:pPr>
+        <w:rPr>
+          <w:rStyle w:val="Gl"/>
+          <w:rFonts w:ascii="Times New Roman" w:hAnsi="Times New Roman" w:cs="Times New Roman"/>
+          <w:lang w:val="en-GB"/>
+        </w:rPr>
+      </w:pPr>
+    </w:p>
+    <w:p>
+      <w:pPr>
+        <w:rPr>
+          <w:rStyle w:val="Gl"/>
+          <w:rFonts w:ascii="Times New Roman" w:hAnsi="Times New Roman" w:cs="Times New Roman"/>
+          <w:lang w:val="en-GB"/>
+        </w:rPr>
+      </w:pPr>
+      <w:r>
+        <w:rPr>
+          <w:rStyle w:val="Gl"/>
+          <w:rFonts w:ascii="Times New Roman" w:hAnsi="Times New Roman" w:cs="Times New Roman"/>
+          <w:lang w:val="en-GB"/>
+        </w:rPr>
+        <w:t>ESTIMATORS &amp; OBSERVERS</w:t>
+      </w:r>
+    </w:p>
+    <w:p>
+      <w:pPr>
+        <w:rPr>
+          <w:rStyle w:val="Gl"/>
+          <w:rFonts w:cs="Times New Roman"/>
+          <w:b w:val="0"/>
+          <w:lang w:val="en-GB"/>
+        </w:rPr>
+      </w:pPr>
+      <w:proofErr w:type="spellStart"/>
+      <w:r>
+        <w:rPr>
+          <w:rStyle w:val="Gl"/>
+          <w:rFonts w:cs="Times New Roman"/>
+          <w:b w:val="0"/>
+          <w:lang w:val="en-GB"/>
+        </w:rPr>
+        <w:t>Kalman</w:t>
+      </w:r>
+      <w:proofErr w:type="spellEnd"/>
+      <w:r>
+        <w:rPr>
+          <w:rStyle w:val="Gl"/>
+          <w:rFonts w:cs="Times New Roman"/>
+          <w:b w:val="0"/>
+          <w:lang w:val="en-GB"/>
+        </w:rPr>
+        <w:t xml:space="preserve"> Filter based </w:t>
+      </w:r>
+      <w:r>
+        <w:rPr>
+          <w:rStyle w:val="Gl"/>
+          <w:rFonts w:cs="Times New Roman"/>
+          <w:b w:val="0"/>
+          <w:lang w:val="en-GB"/>
+        </w:rPr>
+        <w:t>estimators</w:t>
+      </w:r>
+    </w:p>
+    <w:p>
+      <w:pPr>
+        <w:rPr>
+          <w:rStyle w:val="Gl"/>
+          <w:rFonts w:cs="Times New Roman"/>
+          <w:b w:val="0"/>
+          <w:lang w:val="en-GB"/>
+        </w:rPr>
+      </w:pPr>
+      <w:r>
+        <w:rPr>
+          <w:rStyle w:val="Gl"/>
+          <w:rFonts w:cs="Times New Roman"/>
+          <w:b w:val="0"/>
+          <w:lang w:val="en-GB"/>
+        </w:rPr>
+        <w:tab/>
+        <w:t xml:space="preserve">Extended </w:t>
+      </w:r>
+      <w:proofErr w:type="spellStart"/>
+      <w:r>
+        <w:rPr>
+          <w:rStyle w:val="Gl"/>
+          <w:rFonts w:cs="Times New Roman"/>
+          <w:b w:val="0"/>
+          <w:lang w:val="en-GB"/>
+        </w:rPr>
+        <w:t>kalman</w:t>
+      </w:r>
+      <w:proofErr w:type="spellEnd"/>
+      <w:r>
+        <w:rPr>
+          <w:rStyle w:val="Gl"/>
+          <w:rFonts w:cs="Times New Roman"/>
+          <w:b w:val="0"/>
+          <w:lang w:val="en-GB"/>
+        </w:rPr>
+        <w:t xml:space="preserve"> filter (EKF)</w:t>
+      </w:r>
+    </w:p>
+    <w:p>
+      <w:pPr>
+        <w:ind w:firstLine="708"/>
+        <w:rPr>
+          <w:rStyle w:val="Gl"/>
+          <w:rFonts w:cs="Times New Roman"/>
+          <w:b w:val="0"/>
+          <w:lang w:val="en-GB"/>
+        </w:rPr>
+      </w:pPr>
+      <w:r>
+        <w:rPr>
+          <w:rStyle w:val="Gl"/>
+          <w:rFonts w:cs="Times New Roman"/>
+          <w:b w:val="0"/>
+          <w:lang w:val="en-GB"/>
+        </w:rPr>
+        <w:t xml:space="preserve">Reduced order </w:t>
+      </w:r>
+      <w:proofErr w:type="spellStart"/>
+      <w:r>
+        <w:rPr>
+          <w:rStyle w:val="Gl"/>
+          <w:rFonts w:cs="Times New Roman"/>
+          <w:b w:val="0"/>
+          <w:lang w:val="en-GB"/>
+        </w:rPr>
+        <w:t>kalman</w:t>
+      </w:r>
+      <w:proofErr w:type="spellEnd"/>
+      <w:r>
+        <w:rPr>
+          <w:rStyle w:val="Gl"/>
+          <w:rFonts w:cs="Times New Roman"/>
+          <w:b w:val="0"/>
+          <w:lang w:val="en-GB"/>
+        </w:rPr>
+        <w:t xml:space="preserve"> filters</w:t>
+      </w:r>
+    </w:p>
+    <w:p>
+      <w:pPr>
+        <w:rPr>
+          <w:rStyle w:val="Gl"/>
+          <w:rFonts w:cs="Times New Roman"/>
+          <w:b w:val="0"/>
+          <w:lang w:val="en-GB"/>
+        </w:rPr>
+      </w:pPr>
+      <w:r>
+        <w:rPr>
+          <w:rStyle w:val="Gl"/>
+          <w:rFonts w:cs="Times New Roman"/>
+          <w:b w:val="0"/>
+          <w:lang w:val="en-GB"/>
+        </w:rPr>
+        <w:t xml:space="preserve">Model referenced </w:t>
+      </w:r>
+      <w:proofErr w:type="gramStart"/>
+      <w:r>
+        <w:rPr>
+          <w:rStyle w:val="Gl"/>
+          <w:rFonts w:cs="Times New Roman"/>
+          <w:b w:val="0"/>
+          <w:lang w:val="en-GB"/>
+        </w:rPr>
+        <w:t>observers</w:t>
+      </w:r>
+      <w:proofErr w:type="gramEnd"/>
+      <w:r>
+        <w:rPr>
+          <w:rStyle w:val="Gl"/>
+          <w:rFonts w:cs="Times New Roman"/>
+          <w:b w:val="0"/>
+          <w:lang w:val="en-GB"/>
+        </w:rPr>
+        <w:t xml:space="preserve"> estimators (MRAS)</w:t>
+      </w:r>
+    </w:p>
+    <w:p>
+      <w:pPr>
+        <w:rPr>
+          <w:rStyle w:val="Gl"/>
+          <w:rFonts w:cs="Times New Roman"/>
+          <w:b w:val="0"/>
+          <w:lang w:val="en-GB"/>
+        </w:rPr>
+      </w:pPr>
+      <w:r>
+        <w:rPr>
+          <w:rStyle w:val="Gl"/>
+          <w:rFonts w:cs="Times New Roman"/>
+          <w:b w:val="0"/>
+          <w:lang w:val="en-GB"/>
+        </w:rPr>
+        <w:t>Measured signals based estimators</w:t>
+      </w:r>
+    </w:p>
+    <w:p>
+      <w:pPr>
+        <w:rPr>
+          <w:rStyle w:val="Gl"/>
+          <w:rFonts w:cs="Times New Roman"/>
+          <w:b w:val="0"/>
+          <w:lang w:val="en-GB"/>
+        </w:rPr>
+      </w:pPr>
+    </w:p>
+    <w:p>
+      <w:pPr>
+        <w:rPr>
+          <w:rStyle w:val="Gl"/>
+          <w:rFonts w:ascii="Times New Roman" w:hAnsi="Times New Roman" w:cs="Times New Roman"/>
+          <w:lang w:val="en-GB"/>
+        </w:rPr>
+      </w:pPr>
+      <w:r>
+        <w:rPr>
+          <w:rStyle w:val="Gl"/>
+          <w:rFonts w:ascii="Times New Roman" w:hAnsi="Times New Roman" w:cs="Times New Roman"/>
+          <w:lang w:val="en-GB"/>
+        </w:rPr>
+        <w:t>Others</w:t>
+      </w:r>
+    </w:p>
+    <w:p>
+      <w:pPr>
+        <w:rPr>
+          <w:rStyle w:val="Gl"/>
+          <w:rFonts w:ascii="Times New Roman" w:hAnsi="Times New Roman" w:cs="Times New Roman"/>
+          <w:b w:val="0"/>
+          <w:lang w:val="en-GB"/>
+        </w:rPr>
+      </w:pPr>
+      <w:r>
+        <w:rPr>
+          <w:rStyle w:val="Gl"/>
+          <w:rFonts w:ascii="Times New Roman" w:hAnsi="Times New Roman" w:cs="Times New Roman"/>
+          <w:b w:val="0"/>
+          <w:lang w:val="en-GB"/>
+        </w:rPr>
+        <w:t>AI, Neural Network, Particle Swarm, Fuzzy Logic</w:t>
+      </w:r>
+    </w:p>
+    <w:p>
+      <w:pPr>
+        <w:rPr>
+          <w:rStyle w:val="Gl"/>
+          <w:rFonts w:cs="Times New Roman"/>
+          <w:b w:val="0"/>
+          <w:lang w:val="en-GB"/>
+        </w:rPr>
+      </w:pPr>
     </w:p>
     <w:p>
       <w:pPr>
@@ -1864,14 +2953,54 @@
           <w:lang w:val="en-GB"/>
         </w:rPr>
       </w:pPr>
-      <w:r>
+    </w:p>
+    <w:p>
+      <w:pPr>
         <w:rPr>
           <w:rStyle w:val="Gl"/>
           <w:sz w:val="24"/>
           <w:szCs w:val="24"/>
           <w:lang w:val="en-GB"/>
         </w:rPr>
-        <w:t>FILTERING METHODS</w:t>
+      </w:pPr>
+    </w:p>
+    <w:p>
+      <w:pPr>
+        <w:rPr>
+          <w:rStyle w:val="Gl"/>
+          <w:sz w:val="24"/>
+          <w:szCs w:val="24"/>
+          <w:lang w:val="en-GB"/>
+        </w:rPr>
+      </w:pPr>
+    </w:p>
+    <w:p>
+      <w:pPr>
+        <w:rPr>
+          <w:rStyle w:val="Gl"/>
+          <w:sz w:val="24"/>
+          <w:szCs w:val="24"/>
+          <w:lang w:val="en-GB"/>
+        </w:rPr>
+      </w:pPr>
+    </w:p>
+    <w:p>
+      <w:pPr>
+        <w:rPr>
+          <w:rStyle w:val="Gl"/>
+          <w:sz w:val="24"/>
+          <w:szCs w:val="24"/>
+          <w:lang w:val="en-GB"/>
+        </w:rPr>
+      </w:pPr>
+      <w:r>
+        <w:rPr>
+          <w:rStyle w:val="Gl"/>
+          <w:sz w:val="24"/>
+          <w:szCs w:val="24"/>
+          <w:lang w:val="en-GB"/>
+        </w:rPr>
+        <w:t>FILTERs</w:t>
       </w:r>
     </w:p>
     <w:p>
@@ -1889,6 +3018,14 @@
           <w:lang w:val="en-GB"/>
         </w:rPr>
         <w:t>Notch filter</w:t>
+      </w:r>
+      <w:r>
+        <w:rPr>
+          <w:rStyle w:val="Gl"/>
+          <w:b w:val="0"/>
+          <w:lang w:val="en-GB"/>
+        </w:rPr>
+        <w:t xml:space="preserve"> (adaptive notch, robust adaptive notch)</w:t>
       </w:r>
     </w:p>
     <w:p>
@@ -1905,6 +3042,7 @@
           <w:noProof/>
           <w:lang w:val="tr-TR" w:eastAsia="tr-TR"/>
         </w:rPr>
+        <w:lastRenderedPageBreak/>
         <w:drawing>
           <wp:inline distT="0" distB="0" distL="0" distR="0">
             <wp:extent cx="3600450" cy="1433513"/>
@@ -1976,7 +3114,23 @@
           <w:b w:val="0"/>
           <w:lang w:val="en-GB"/>
         </w:rPr>
-        <w:t xml:space="preserve"> Filter </w:t>
+        <w:t xml:space="preserve"> Filter</w:t>
+      </w:r>
+      <w:r>
+        <w:rPr>
+          <w:rStyle w:val="Gl"/>
+          <w:b w:val="0"/>
+          <w:lang w:val="en-GB"/>
+        </w:rPr>
+        <w:t xml:space="preserve"> (easy digital implementation)</w:t>
+      </w:r>
+      <w:r>
+        <w:rPr>
+          <w:rStyle w:val="Gl"/>
+          <w:b w:val="0"/>
+          <w:lang w:val="en-GB"/>
+        </w:rPr>
+        <w:t xml:space="preserve"> </w:t>
       </w:r>
     </w:p>
     <w:p>
@@ -2112,143 +3266,13 @@
           <w:lang w:val="en-GB"/>
         </w:rPr>
       </w:pPr>
-    </w:p>
-    <w:p>
-      <w:pPr>
+      <w:r>
         <w:rPr>
           <w:rStyle w:val="Gl"/>
           <w:sz w:val="24"/>
           <w:szCs w:val="24"/>
           <w:lang w:val="en-GB"/>
         </w:rPr>
-      </w:pPr>
-    </w:p>
-    <w:p>
-      <w:pPr>
-        <w:rPr>
-          <w:rStyle w:val="Gl"/>
-          <w:sz w:val="24"/>
-          <w:szCs w:val="24"/>
-          <w:lang w:val="en-GB"/>
-        </w:rPr>
-      </w:pPr>
-    </w:p>
-    <w:p>
-      <w:pPr>
-        <w:rPr>
-          <w:rStyle w:val="Gl"/>
-          <w:sz w:val="24"/>
-          <w:szCs w:val="24"/>
-          <w:lang w:val="en-GB"/>
-        </w:rPr>
-      </w:pPr>
-    </w:p>
-    <w:p>
-      <w:pPr>
-        <w:rPr>
-          <w:rStyle w:val="Gl"/>
-          <w:sz w:val="24"/>
-          <w:szCs w:val="24"/>
-          <w:lang w:val="en-GB"/>
-        </w:rPr>
-      </w:pPr>
-    </w:p>
-    <w:p>
-      <w:pPr>
-        <w:rPr>
-          <w:rStyle w:val="Gl"/>
-          <w:sz w:val="24"/>
-          <w:szCs w:val="24"/>
-          <w:lang w:val="en-GB"/>
-        </w:rPr>
-      </w:pPr>
-    </w:p>
-    <w:p>
-      <w:pPr>
-        <w:rPr>
-          <w:rStyle w:val="Gl"/>
-          <w:sz w:val="24"/>
-          <w:szCs w:val="24"/>
-          <w:lang w:val="en-GB"/>
-        </w:rPr>
-      </w:pPr>
-    </w:p>
-    <w:p>
-      <w:pPr>
-        <w:rPr>
-          <w:rStyle w:val="Gl"/>
-          <w:sz w:val="24"/>
-          <w:szCs w:val="24"/>
-          <w:lang w:val="en-GB"/>
-        </w:rPr>
-      </w:pPr>
-    </w:p>
-    <w:p>
-      <w:pPr>
-        <w:rPr>
-          <w:rStyle w:val="Gl"/>
-          <w:sz w:val="24"/>
-          <w:szCs w:val="24"/>
-          <w:lang w:val="en-GB"/>
-        </w:rPr>
-      </w:pPr>
-    </w:p>
-    <w:p>
-      <w:pPr>
-        <w:rPr>
-          <w:rStyle w:val="Gl"/>
-          <w:sz w:val="24"/>
-          <w:szCs w:val="24"/>
-          <w:lang w:val="en-GB"/>
-        </w:rPr>
-      </w:pPr>
-    </w:p>
-    <w:p>
-      <w:pPr>
-        <w:rPr>
-          <w:rStyle w:val="Gl"/>
-          <w:sz w:val="24"/>
-          <w:szCs w:val="24"/>
-          <w:lang w:val="en-GB"/>
-        </w:rPr>
-      </w:pPr>
-    </w:p>
-    <w:p>
-      <w:pPr>
-        <w:rPr>
-          <w:rStyle w:val="Gl"/>
-          <w:sz w:val="24"/>
-          <w:szCs w:val="24"/>
-          <w:lang w:val="en-GB"/>
-        </w:rPr>
-      </w:pPr>
-    </w:p>
-    <w:p>
-      <w:pPr>
-        <w:rPr>
-          <w:rStyle w:val="Gl"/>
-          <w:sz w:val="24"/>
-          <w:szCs w:val="24"/>
-          <w:lang w:val="en-GB"/>
-        </w:rPr>
-      </w:pPr>
-    </w:p>
-    <w:p>
-      <w:pPr>
-        <w:rPr>
-          <w:rStyle w:val="Gl"/>
-          <w:sz w:val="24"/>
-          <w:szCs w:val="24"/>
-          <w:lang w:val="en-GB"/>
-        </w:rPr>
-      </w:pPr>
-      <w:r>
-        <w:rPr>
-          <w:rStyle w:val="Gl"/>
-          <w:sz w:val="24"/>
-          <w:szCs w:val="24"/>
-          <w:lang w:val="en-GB"/>
-        </w:rPr>
         <w:t>SYSTEM MANAGEMENT</w:t>
       </w:r>
     </w:p>
@@ -2540,6 +3564,15 @@
         </w:rPr>
         <w:t>?</w:t>
       </w:r>
+    </w:p>
+    <w:p>
+      <w:pPr>
+        <w:rPr>
+          <w:rStyle w:val="Gl"/>
+          <w:b w:val="0"/>
+          <w:lang w:val="en-GB"/>
+        </w:rPr>
+      </w:pPr>
     </w:p>
     <w:p>
       <w:pPr>

</xml_diff>

<commit_message>
Summary for review and lab works
FFT based detection methods are written for review paper. 3 phase current measurements are done in rüzgem setup.
</commit_message>
<xml_diff>
--- a/Parameter Estimation Works/Review on Mechanical Issues and Driver Solutions of Industrial Servo Sytems.docx
+++ b/Parameter Estimation Works/Review on Mechanical Issues and Driver Solutions of Industrial Servo Sytems.docx
@@ -4897,7 +4897,7 @@
                     <a:blip r:embed="rId11" cstate="print">
                       <a:extLst>
                         <a:ext uri="{28A0092B-C50C-407E-A947-70E740481C1C}">
-                          <a14:useLocalDpi xmlns:a14="http://schemas.microsoft.com/office/drawing/2010/main" xmlns:wps="http://schemas.microsoft.com/office/word/2010/wordprocessingShape" xmlns:wpi="http://schemas.microsoft.com/office/word/2010/wordprocessingInk" xmlns:wpg="http://schemas.microsoft.com/office/word/2010/wordprocessingGroup" xmlns:w16se="http://schemas.microsoft.com/office/word/2015/wordml/symex" xmlns:w16cid="http://schemas.microsoft.com/office/word/2016/wordml/cid" xmlns:w15="http://schemas.microsoft.com/office/word/2012/wordml" xmlns:w14="http://schemas.microsoft.com/office/word/2010/wordml" xmlns:w="http://schemas.openxmlformats.org/wordprocessingml/2006/main" xmlns:w10="urn:schemas-microsoft-com:office:word" xmlns:wp14="http://schemas.microsoft.com/office/word/2010/wordprocessingDrawing" xmlns:v="urn:schemas-microsoft-com:vml" xmlns:o="urn:schemas-microsoft-com:office:office" xmlns:am3d="http://schemas.microsoft.com/office/drawing/2017/model3d" xmlns:aink="http://schemas.microsoft.com/office/drawing/2016/ink" xmlns:mc="http://schemas.openxmlformats.org/markup-compatibility/2006" xmlns:cx8="http://schemas.microsoft.com/office/drawing/2016/5/14/chartex" xmlns:cx7="http://schemas.microsoft.com/office/drawing/2016/5/13/chartex" xmlns:cx6="http://schemas.microsoft.com/office/drawing/2016/5/12/chartex" xmlns:cx5="http://schemas.microsoft.com/office/drawing/2016/5/11/chartex" xmlns:cx4="http://schemas.microsoft.com/office/drawing/2016/5/10/chartex" xmlns:cx3="http://schemas.microsoft.com/office/drawing/2016/5/9/chartex" xmlns:cx2="http://schemas.microsoft.com/office/drawing/2015/10/21/chartex" xmlns:cx1="http://schemas.microsoft.com/office/drawing/2015/9/8/chartex" xmlns:cx="http://schemas.microsoft.com/office/drawing/2014/chartex" xmlns:wpc="http://schemas.microsoft.com/office/word/2010/wordprocessingCanvas" xmlns="" xmlns:arto="http://schemas.microsoft.com/office/word/2006/arto" val="0"/>
+                          <a14:useLocalDpi xmlns:arto="http://schemas.microsoft.com/office/word/2006/arto" xmlns="" xmlns:wpc="http://schemas.microsoft.com/office/word/2010/wordprocessingCanvas" xmlns:cx="http://schemas.microsoft.com/office/drawing/2014/chartex" xmlns:cx1="http://schemas.microsoft.com/office/drawing/2015/9/8/chartex" xmlns:cx2="http://schemas.microsoft.com/office/drawing/2015/10/21/chartex" xmlns:cx3="http://schemas.microsoft.com/office/drawing/2016/5/9/chartex" xmlns:cx4="http://schemas.microsoft.com/office/drawing/2016/5/10/chartex" xmlns:cx5="http://schemas.microsoft.com/office/drawing/2016/5/11/chartex" xmlns:cx6="http://schemas.microsoft.com/office/drawing/2016/5/12/chartex" xmlns:cx7="http://schemas.microsoft.com/office/drawing/2016/5/13/chartex" xmlns:cx8="http://schemas.microsoft.com/office/drawing/2016/5/14/chartex" xmlns:mc="http://schemas.openxmlformats.org/markup-compatibility/2006" xmlns:aink="http://schemas.microsoft.com/office/drawing/2016/ink" xmlns:am3d="http://schemas.microsoft.com/office/drawing/2017/model3d" xmlns:o="urn:schemas-microsoft-com:office:office" xmlns:v="urn:schemas-microsoft-com:vml" xmlns:wp14="http://schemas.microsoft.com/office/word/2010/wordprocessingDrawing" xmlns:w10="urn:schemas-microsoft-com:office:word" xmlns:w="http://schemas.openxmlformats.org/wordprocessingml/2006/main" xmlns:w14="http://schemas.microsoft.com/office/word/2010/wordml" xmlns:w15="http://schemas.microsoft.com/office/word/2012/wordml" xmlns:w16cid="http://schemas.microsoft.com/office/word/2016/wordml/cid" xmlns:w16se="http://schemas.microsoft.com/office/word/2015/wordml/symex" xmlns:wpg="http://schemas.microsoft.com/office/word/2010/wordprocessingGroup" xmlns:wpi="http://schemas.microsoft.com/office/word/2010/wordprocessingInk" xmlns:wps="http://schemas.microsoft.com/office/word/2010/wordprocessingShape" xmlns:a14="http://schemas.microsoft.com/office/drawing/2010/main" val="0"/>
                         </a:ext>
                       </a:extLst>
                     </a:blip>
@@ -7975,8 +7975,8 @@
         <w:rPr>
           <w:rStyle w:val="Gl"/>
           <w:b w:val="0"/>
-          <w:sz w:val="48"/>
-          <w:szCs w:val="48"/>
+          <w:sz w:val="44"/>
+          <w:szCs w:val="44"/>
           <w:lang w:val="en-GB"/>
         </w:rPr>
       </w:pPr>
@@ -7988,8 +7988,8 @@
                 <w:rPr>
                   <w:rFonts w:ascii="Cambria Math" w:hAnsi="Cambria Math"/>
                   <w:i/>
-                  <w:sz w:val="48"/>
-                  <w:szCs w:val="48"/>
+                  <w:sz w:val="44"/>
+                  <w:szCs w:val="44"/>
                   <w:lang w:val="en-GB"/>
                 </w:rPr>
               </m:ctrlPr>
@@ -7998,34 +7998,245 @@
               <m:r>
                 <w:rPr>
                   <w:rFonts w:ascii="Cambria Math" w:hAnsi="Cambria Math"/>
-                  <w:sz w:val="48"/>
-                  <w:szCs w:val="48"/>
+                  <w:sz w:val="44"/>
+                  <w:szCs w:val="44"/>
                   <w:lang w:val="en-GB"/>
                 </w:rPr>
-                <m:t>i</m:t>
+                <m:t>J</m:t>
               </m:r>
             </m:e>
             <m:sub>
               <m:r>
                 <w:rPr>
                   <w:rFonts w:ascii="Cambria Math" w:hAnsi="Cambria Math"/>
-                  <w:sz w:val="48"/>
-                  <w:szCs w:val="48"/>
+                  <w:sz w:val="44"/>
+                  <w:szCs w:val="44"/>
                   <w:lang w:val="en-GB"/>
                 </w:rPr>
-                <m:t>ref</m:t>
+                <m:t>1</m:t>
               </m:r>
             </m:sub>
           </m:sSub>
           <m:r>
             <w:rPr>
               <w:rFonts w:ascii="Cambria Math" w:hAnsi="Cambria Math"/>
-              <w:sz w:val="48"/>
-              <w:szCs w:val="48"/>
+              <w:sz w:val="44"/>
+              <w:szCs w:val="44"/>
               <w:lang w:val="en-GB"/>
             </w:rPr>
             <m:t xml:space="preserve"> </m:t>
           </m:r>
+          <m:sSub>
+            <m:sSubPr>
+              <m:ctrlPr>
+                <w:rPr>
+                  <w:rFonts w:ascii="Cambria Math" w:hAnsi="Cambria Math"/>
+                  <w:i/>
+                  <w:sz w:val="44"/>
+                  <w:szCs w:val="44"/>
+                  <w:lang w:val="en-GB"/>
+                </w:rPr>
+              </m:ctrlPr>
+            </m:sSubPr>
+            <m:e>
+              <m:r>
+                <w:rPr>
+                  <w:rFonts w:ascii="Cambria Math" w:hAnsi="Cambria Math"/>
+                  <w:sz w:val="44"/>
+                  <w:szCs w:val="44"/>
+                  <w:lang w:val="en-GB"/>
+                </w:rPr>
+                <m:t>J</m:t>
+              </m:r>
+            </m:e>
+            <m:sub>
+              <m:r>
+                <w:rPr>
+                  <w:rFonts w:ascii="Cambria Math" w:hAnsi="Cambria Math"/>
+                  <w:sz w:val="44"/>
+                  <w:szCs w:val="44"/>
+                  <w:lang w:val="en-GB"/>
+                </w:rPr>
+                <m:t>2</m:t>
+              </m:r>
+            </m:sub>
+          </m:sSub>
+          <m:r>
+            <w:rPr>
+              <w:rFonts w:ascii="Cambria Math" w:hAnsi="Cambria Math"/>
+              <w:sz w:val="44"/>
+              <w:szCs w:val="44"/>
+              <w:lang w:val="en-GB"/>
+            </w:rPr>
+            <m:t xml:space="preserve"> </m:t>
+          </m:r>
+          <m:sSub>
+            <m:sSubPr>
+              <m:ctrlPr>
+                <w:rPr>
+                  <w:rFonts w:ascii="Cambria Math" w:hAnsi="Cambria Math"/>
+                  <w:i/>
+                  <w:sz w:val="44"/>
+                  <w:szCs w:val="44"/>
+                  <w:lang w:val="en-GB"/>
+                </w:rPr>
+              </m:ctrlPr>
+            </m:sSubPr>
+            <m:e>
+              <m:r>
+                <w:rPr>
+                  <w:rFonts w:ascii="Cambria Math" w:hAnsi="Cambria Math"/>
+                  <w:sz w:val="44"/>
+                  <w:szCs w:val="44"/>
+                  <w:lang w:val="en-GB"/>
+                </w:rPr>
+                <m:t>J</m:t>
+              </m:r>
+            </m:e>
+            <m:sub>
+              <m:r>
+                <w:rPr>
+                  <w:rFonts w:ascii="Cambria Math" w:hAnsi="Cambria Math"/>
+                  <w:sz w:val="44"/>
+                  <w:szCs w:val="44"/>
+                  <w:lang w:val="en-GB"/>
+                </w:rPr>
+                <m:t>n</m:t>
+              </m:r>
+            </m:sub>
+          </m:sSub>
+          <m:r>
+            <w:rPr>
+              <w:rFonts w:ascii="Cambria Math" w:hAnsi="Cambria Math"/>
+              <w:sz w:val="44"/>
+              <w:szCs w:val="44"/>
+              <w:lang w:val="en-GB"/>
+            </w:rPr>
+            <m:t xml:space="preserve"> </m:t>
+          </m:r>
+          <m:sSub>
+            <m:sSubPr>
+              <m:ctrlPr>
+                <w:rPr>
+                  <w:rFonts w:ascii="Cambria Math" w:hAnsi="Cambria Math"/>
+                  <w:i/>
+                  <w:sz w:val="44"/>
+                  <w:szCs w:val="44"/>
+                  <w:lang w:val="en-GB"/>
+                </w:rPr>
+              </m:ctrlPr>
+            </m:sSubPr>
+            <m:e>
+              <m:r>
+                <w:rPr>
+                  <w:rFonts w:ascii="Cambria Math" w:hAnsi="Cambria Math"/>
+                  <w:sz w:val="44"/>
+                  <w:szCs w:val="44"/>
+                  <w:lang w:val="en-GB"/>
+                </w:rPr>
+                <m:t>T</m:t>
+              </m:r>
+            </m:e>
+            <m:sub>
+              <m:r>
+                <w:rPr>
+                  <w:rFonts w:ascii="Cambria Math" w:hAnsi="Cambria Math"/>
+                  <w:sz w:val="44"/>
+                  <w:szCs w:val="44"/>
+                  <w:lang w:val="en-GB"/>
+                </w:rPr>
+                <m:t>e</m:t>
+              </m:r>
+            </m:sub>
+          </m:sSub>
+          <m:r>
+            <w:rPr>
+              <w:rFonts w:ascii="Cambria Math" w:hAnsi="Cambria Math"/>
+              <w:sz w:val="44"/>
+              <w:szCs w:val="44"/>
+              <w:lang w:val="en-GB"/>
+            </w:rPr>
+            <m:t xml:space="preserve"> </m:t>
+          </m:r>
+          <m:sSub>
+            <m:sSubPr>
+              <m:ctrlPr>
+                <w:rPr>
+                  <w:rFonts w:ascii="Cambria Math" w:hAnsi="Cambria Math"/>
+                  <w:i/>
+                  <w:sz w:val="44"/>
+                  <w:szCs w:val="44"/>
+                  <w:lang w:val="en-GB"/>
+                </w:rPr>
+              </m:ctrlPr>
+            </m:sSubPr>
+            <m:e>
+              <m:r>
+                <w:rPr>
+                  <w:rFonts w:ascii="Cambria Math" w:hAnsi="Cambria Math"/>
+                  <w:sz w:val="44"/>
+                  <w:szCs w:val="44"/>
+                  <w:lang w:val="en-GB"/>
+                </w:rPr>
+                <m:t>K</m:t>
+              </m:r>
+            </m:e>
+            <m:sub>
+              <m:r>
+                <w:rPr>
+                  <w:rFonts w:ascii="Cambria Math" w:hAnsi="Cambria Math"/>
+                  <w:sz w:val="44"/>
+                  <w:szCs w:val="44"/>
+                  <w:lang w:val="en-GB"/>
+                </w:rPr>
+                <m:t>n</m:t>
+              </m:r>
+            </m:sub>
+          </m:sSub>
+          <m:r>
+            <w:rPr>
+              <w:rFonts w:ascii="Cambria Math" w:hAnsi="Cambria Math"/>
+              <w:sz w:val="44"/>
+              <w:szCs w:val="44"/>
+              <w:lang w:val="en-GB"/>
+            </w:rPr>
+            <m:t xml:space="preserve"> </m:t>
+          </m:r>
+          <m:sSub>
+            <m:sSubPr>
+              <m:ctrlPr>
+                <w:rPr>
+                  <w:rFonts w:ascii="Cambria Math" w:hAnsi="Cambria Math"/>
+                  <w:i/>
+                  <w:sz w:val="44"/>
+                  <w:szCs w:val="44"/>
+                  <w:lang w:val="en-GB"/>
+                </w:rPr>
+              </m:ctrlPr>
+            </m:sSubPr>
+            <m:e>
+              <m:r>
+                <w:rPr>
+                  <w:rFonts w:ascii="Cambria Math" w:hAnsi="Cambria Math"/>
+                  <w:sz w:val="44"/>
+                  <w:szCs w:val="44"/>
+                  <w:lang w:val="en-GB"/>
+                </w:rPr>
+                <m:t>C</m:t>
+              </m:r>
+            </m:e>
+            <m:sub>
+              <m:r>
+                <w:rPr>
+                  <w:rFonts w:ascii="Cambria Math" w:hAnsi="Cambria Math"/>
+                  <w:sz w:val="44"/>
+                  <w:szCs w:val="44"/>
+                  <w:lang w:val="en-GB"/>
+                </w:rPr>
+                <m:t>n</m:t>
+              </m:r>
+            </m:sub>
+          </m:sSub>
         </m:oMath>
       </m:oMathPara>
     </w:p>

</xml_diff>